<commit_message>
- MongoDB crash course examples. - Learning diary update
</commit_message>
<xml_diff>
--- a/SDS Learning Diary.docx
+++ b/SDS Learning Diary.docx
@@ -14,7 +14,6 @@
           <w:lang w:val="en-US"/>
         </w:rPr>
       </w:pPr>
-      <w:proofErr w:type="spellStart"/>
       <w:r>
         <w:rPr>
           <w:rFonts w:ascii="Times New Roman" w:hAnsi="Times New Roman" w:cs="Times New Roman"/>
@@ -23,10 +22,13 @@
           <w:szCs w:val="24"/>
           <w:lang w:val="en-US"/>
         </w:rPr>
-        <w:t>Lappeenrannan</w:t>
-      </w:r>
-      <w:proofErr w:type="spellEnd"/>
-      <w:r>
+        <w:t>Lappeenrannan teknillinen yliopisto</w:t>
+      </w:r>
+    </w:p>
+    <w:p>
+      <w:pPr>
+        <w:pStyle w:val="Title"/>
+        <w:jc w:val="both"/>
         <w:rPr>
           <w:rFonts w:ascii="Times New Roman" w:hAnsi="Times New Roman" w:cs="Times New Roman"/>
           <w:b w:val="0"/>
@@ -34,9 +36,7 @@
           <w:szCs w:val="24"/>
           <w:lang w:val="en-US"/>
         </w:rPr>
-        <w:t xml:space="preserve"> </w:t>
-      </w:r>
-      <w:proofErr w:type="spellStart"/>
+      </w:pPr>
       <w:r>
         <w:rPr>
           <w:rFonts w:ascii="Times New Roman" w:hAnsi="Times New Roman" w:cs="Times New Roman"/>
@@ -45,10 +45,13 @@
           <w:szCs w:val="24"/>
           <w:lang w:val="en-US"/>
         </w:rPr>
-        <w:t>teknillinen</w:t>
-      </w:r>
-      <w:proofErr w:type="spellEnd"/>
-      <w:r>
+        <w:t>School of Business and Management</w:t>
+      </w:r>
+    </w:p>
+    <w:p>
+      <w:pPr>
+        <w:pStyle w:val="Title"/>
+        <w:jc w:val="both"/>
         <w:rPr>
           <w:rFonts w:ascii="Times New Roman" w:hAnsi="Times New Roman" w:cs="Times New Roman"/>
           <w:b w:val="0"/>
@@ -56,10 +59,25 @@
           <w:szCs w:val="24"/>
           <w:lang w:val="en-US"/>
         </w:rPr>
-        <w:t xml:space="preserve"> </w:t>
-      </w:r>
-      <w:proofErr w:type="spellStart"/>
-      <w:r>
+      </w:pPr>
+    </w:p>
+    <w:p>
+      <w:pPr>
+        <w:pStyle w:val="Title"/>
+        <w:jc w:val="left"/>
+        <w:rPr>
+          <w:rFonts w:ascii="Times New Roman" w:hAnsi="Times New Roman"/>
+          <w:b w:val="0"/>
+          <w:sz w:val="24"/>
+          <w:szCs w:val="24"/>
+          <w:lang w:val="en-US"/>
+        </w:rPr>
+      </w:pPr>
+    </w:p>
+    <w:p>
+      <w:pPr>
+        <w:pStyle w:val="Title"/>
+        <w:jc w:val="both"/>
         <w:rPr>
           <w:rFonts w:ascii="Times New Roman" w:hAnsi="Times New Roman" w:cs="Times New Roman"/>
           <w:b w:val="0"/>
@@ -67,9 +85,7 @@
           <w:szCs w:val="24"/>
           <w:lang w:val="en-US"/>
         </w:rPr>
-        <w:t>yliopisto</w:t>
-      </w:r>
-      <w:proofErr w:type="spellEnd"/>
+      </w:pPr>
     </w:p>
     <w:p>
       <w:pPr>
@@ -83,7 +99,11 @@
           <w:lang w:val="en-US"/>
         </w:rPr>
       </w:pPr>
-      <w:r>
+    </w:p>
+    <w:p>
+      <w:pPr>
+        <w:pStyle w:val="Title"/>
+        <w:jc w:val="both"/>
         <w:rPr>
           <w:rFonts w:ascii="Times New Roman" w:hAnsi="Times New Roman" w:cs="Times New Roman"/>
           <w:b w:val="0"/>
@@ -91,8 +111,7 @@
           <w:szCs w:val="24"/>
           <w:lang w:val="en-US"/>
         </w:rPr>
-        <w:t>School of Business and Management</w:t>
-      </w:r>
+      </w:pPr>
     </w:p>
     <w:p>
       <w:pPr>
@@ -110,19 +129,6 @@
     <w:p>
       <w:pPr>
         <w:pStyle w:val="Title"/>
-        <w:jc w:val="left"/>
-        <w:rPr>
-          <w:rFonts w:ascii="Times New Roman" w:hAnsi="Times New Roman"/>
-          <w:b w:val="0"/>
-          <w:sz w:val="24"/>
-          <w:szCs w:val="24"/>
-          <w:lang w:val="en-US"/>
-        </w:rPr>
-      </w:pPr>
-    </w:p>
-    <w:p>
-      <w:pPr>
-        <w:pStyle w:val="Title"/>
         <w:jc w:val="both"/>
         <w:rPr>
           <w:rFonts w:ascii="Times New Roman" w:hAnsi="Times New Roman" w:cs="Times New Roman"/>
@@ -132,11 +138,7 @@
           <w:lang w:val="en-US"/>
         </w:rPr>
       </w:pPr>
-    </w:p>
-    <w:p>
-      <w:pPr>
-        <w:pStyle w:val="Title"/>
-        <w:jc w:val="both"/>
+      <w:r>
         <w:rPr>
           <w:rFonts w:ascii="Times New Roman" w:hAnsi="Times New Roman" w:cs="Times New Roman"/>
           <w:b w:val="0"/>
@@ -144,12 +146,9 @@
           <w:szCs w:val="24"/>
           <w:lang w:val="en-US"/>
         </w:rPr>
-      </w:pPr>
-    </w:p>
-    <w:p>
-      <w:pPr>
-        <w:pStyle w:val="Title"/>
-        <w:jc w:val="both"/>
+        <w:t>Sof</w:t>
+      </w:r>
+      <w:r>
         <w:rPr>
           <w:rFonts w:ascii="Times New Roman" w:hAnsi="Times New Roman" w:cs="Times New Roman"/>
           <w:b w:val="0"/>
@@ -157,12 +156,9 @@
           <w:szCs w:val="24"/>
           <w:lang w:val="en-US"/>
         </w:rPr>
-      </w:pPr>
-    </w:p>
-    <w:p>
-      <w:pPr>
-        <w:pStyle w:val="Title"/>
-        <w:jc w:val="both"/>
+        <w:t>t</w:t>
+      </w:r>
+      <w:r>
         <w:rPr>
           <w:rFonts w:ascii="Times New Roman" w:hAnsi="Times New Roman" w:cs="Times New Roman"/>
           <w:b w:val="0"/>
@@ -170,12 +166,13 @@
           <w:szCs w:val="24"/>
           <w:lang w:val="en-US"/>
         </w:rPr>
-      </w:pPr>
+        <w:t>ware Development Skills</w:t>
+      </w:r>
     </w:p>
     <w:p>
       <w:pPr>
         <w:pStyle w:val="Title"/>
-        <w:jc w:val="both"/>
+        <w:jc w:val="left"/>
         <w:rPr>
           <w:rFonts w:ascii="Times New Roman" w:hAnsi="Times New Roman" w:cs="Times New Roman"/>
           <w:b w:val="0"/>
@@ -184,7 +181,76 @@
           <w:lang w:val="en-US"/>
         </w:rPr>
       </w:pPr>
-      <w:r>
+    </w:p>
+    <w:p>
+      <w:pPr>
+        <w:pStyle w:val="Title"/>
+        <w:jc w:val="left"/>
+        <w:rPr>
+          <w:rFonts w:ascii="Times New Roman" w:hAnsi="Times New Roman" w:cs="Times New Roman"/>
+          <w:sz w:val="24"/>
+          <w:szCs w:val="24"/>
+          <w:lang w:val="en-US"/>
+        </w:rPr>
+      </w:pPr>
+      <w:r>
+        <w:rPr>
+          <w:rFonts w:ascii="Times New Roman" w:hAnsi="Times New Roman" w:cs="Times New Roman"/>
+          <w:sz w:val="24"/>
+          <w:szCs w:val="24"/>
+          <w:lang w:val="en-US"/>
+        </w:rPr>
+        <w:t>Gonzalo Ortega Carpintero</w:t>
+      </w:r>
+      <w:r>
+        <w:rPr>
+          <w:rFonts w:ascii="Times New Roman" w:hAnsi="Times New Roman" w:cs="Times New Roman"/>
+          <w:sz w:val="24"/>
+          <w:szCs w:val="24"/>
+          <w:lang w:val="en-US"/>
+        </w:rPr>
+        <w:t xml:space="preserve">, </w:t>
+      </w:r>
+      <w:r>
+        <w:rPr>
+          <w:rFonts w:ascii="Times New Roman" w:hAnsi="Times New Roman" w:cs="Times New Roman"/>
+          <w:sz w:val="24"/>
+          <w:szCs w:val="24"/>
+          <w:lang w:val="en-US"/>
+        </w:rPr>
+        <w:t>Student</w:t>
+      </w:r>
+      <w:r>
+        <w:rPr>
+          <w:rFonts w:ascii="Times New Roman" w:hAnsi="Times New Roman" w:cs="Times New Roman"/>
+          <w:sz w:val="24"/>
+          <w:szCs w:val="24"/>
+          <w:lang w:val="en-US"/>
+        </w:rPr>
+        <w:t xml:space="preserve"> number</w:t>
+      </w:r>
+      <w:r>
+        <w:rPr>
+          <w:rFonts w:ascii="Times New Roman" w:hAnsi="Times New Roman" w:cs="Times New Roman"/>
+          <w:sz w:val="24"/>
+          <w:szCs w:val="24"/>
+          <w:lang w:val="en-US"/>
+        </w:rPr>
+        <w:t xml:space="preserve">: </w:t>
+      </w:r>
+      <w:r>
+        <w:rPr>
+          <w:rFonts w:ascii="Times New Roman" w:hAnsi="Times New Roman" w:cs="Times New Roman"/>
+          <w:sz w:val="24"/>
+          <w:szCs w:val="24"/>
+        </w:rPr>
+        <w:t>001109573</w:t>
+      </w:r>
+    </w:p>
+    <w:p>
+      <w:pPr>
+        <w:pStyle w:val="Title"/>
+        <w:jc w:val="left"/>
         <w:rPr>
           <w:rFonts w:ascii="Times New Roman" w:hAnsi="Times New Roman" w:cs="Times New Roman"/>
           <w:b w:val="0"/>
@@ -192,9 +258,12 @@
           <w:szCs w:val="24"/>
           <w:lang w:val="en-US"/>
         </w:rPr>
-        <w:t>Sof</w:t>
-      </w:r>
-      <w:r>
+      </w:pPr>
+    </w:p>
+    <w:p>
+      <w:pPr>
+        <w:pStyle w:val="Title"/>
+        <w:jc w:val="left"/>
         <w:rPr>
           <w:rFonts w:ascii="Times New Roman" w:hAnsi="Times New Roman" w:cs="Times New Roman"/>
           <w:b w:val="0"/>
@@ -202,132 +271,6 @@
           <w:szCs w:val="24"/>
           <w:lang w:val="en-US"/>
         </w:rPr>
-        <w:t>t</w:t>
-      </w:r>
-      <w:r>
-        <w:rPr>
-          <w:rFonts w:ascii="Times New Roman" w:hAnsi="Times New Roman" w:cs="Times New Roman"/>
-          <w:b w:val="0"/>
-          <w:sz w:val="24"/>
-          <w:szCs w:val="24"/>
-          <w:lang w:val="en-US"/>
-        </w:rPr>
-        <w:t>ware Development Skills</w:t>
-      </w:r>
-    </w:p>
-    <w:p>
-      <w:pPr>
-        <w:pStyle w:val="Title"/>
-        <w:jc w:val="left"/>
-        <w:rPr>
-          <w:rFonts w:ascii="Times New Roman" w:hAnsi="Times New Roman" w:cs="Times New Roman"/>
-          <w:b w:val="0"/>
-          <w:sz w:val="24"/>
-          <w:szCs w:val="24"/>
-          <w:lang w:val="en-US"/>
-        </w:rPr>
-      </w:pPr>
-    </w:p>
-    <w:p>
-      <w:pPr>
-        <w:pStyle w:val="Title"/>
-        <w:jc w:val="left"/>
-        <w:rPr>
-          <w:rFonts w:ascii="Times New Roman" w:hAnsi="Times New Roman" w:cs="Times New Roman"/>
-          <w:sz w:val="24"/>
-          <w:szCs w:val="24"/>
-          <w:lang w:val="en-US"/>
-        </w:rPr>
-      </w:pPr>
-      <w:r>
-        <w:rPr>
-          <w:rFonts w:ascii="Times New Roman" w:hAnsi="Times New Roman" w:cs="Times New Roman"/>
-          <w:sz w:val="24"/>
-          <w:szCs w:val="24"/>
-          <w:lang w:val="en-US"/>
-        </w:rPr>
-        <w:t xml:space="preserve">Gonzalo Ortega </w:t>
-      </w:r>
-      <w:proofErr w:type="spellStart"/>
-      <w:r>
-        <w:rPr>
-          <w:rFonts w:ascii="Times New Roman" w:hAnsi="Times New Roman" w:cs="Times New Roman"/>
-          <w:sz w:val="24"/>
-          <w:szCs w:val="24"/>
-          <w:lang w:val="en-US"/>
-        </w:rPr>
-        <w:t>Carpintero</w:t>
-      </w:r>
-      <w:proofErr w:type="spellEnd"/>
-      <w:r>
-        <w:rPr>
-          <w:rFonts w:ascii="Times New Roman" w:hAnsi="Times New Roman" w:cs="Times New Roman"/>
-          <w:sz w:val="24"/>
-          <w:szCs w:val="24"/>
-          <w:lang w:val="en-US"/>
-        </w:rPr>
-        <w:t xml:space="preserve">, </w:t>
-      </w:r>
-      <w:r>
-        <w:rPr>
-          <w:rFonts w:ascii="Times New Roman" w:hAnsi="Times New Roman" w:cs="Times New Roman"/>
-          <w:sz w:val="24"/>
-          <w:szCs w:val="24"/>
-          <w:lang w:val="en-US"/>
-        </w:rPr>
-        <w:t>Student</w:t>
-      </w:r>
-      <w:r>
-        <w:rPr>
-          <w:rFonts w:ascii="Times New Roman" w:hAnsi="Times New Roman" w:cs="Times New Roman"/>
-          <w:sz w:val="24"/>
-          <w:szCs w:val="24"/>
-          <w:lang w:val="en-US"/>
-        </w:rPr>
-        <w:t xml:space="preserve"> number</w:t>
-      </w:r>
-      <w:r>
-        <w:rPr>
-          <w:rFonts w:ascii="Times New Roman" w:hAnsi="Times New Roman" w:cs="Times New Roman"/>
-          <w:sz w:val="24"/>
-          <w:szCs w:val="24"/>
-          <w:lang w:val="en-US"/>
-        </w:rPr>
-        <w:t xml:space="preserve">: </w:t>
-      </w:r>
-      <w:r>
-        <w:rPr>
-          <w:rFonts w:ascii="Times New Roman" w:hAnsi="Times New Roman" w:cs="Times New Roman"/>
-          <w:sz w:val="24"/>
-          <w:szCs w:val="24"/>
-        </w:rPr>
-        <w:t>001109573</w:t>
-      </w:r>
-    </w:p>
-    <w:p>
-      <w:pPr>
-        <w:pStyle w:val="Title"/>
-        <w:jc w:val="left"/>
-        <w:rPr>
-          <w:rFonts w:ascii="Times New Roman" w:hAnsi="Times New Roman" w:cs="Times New Roman"/>
-          <w:b w:val="0"/>
-          <w:sz w:val="24"/>
-          <w:szCs w:val="24"/>
-          <w:lang w:val="en-US"/>
-        </w:rPr>
-      </w:pPr>
-    </w:p>
-    <w:p>
-      <w:pPr>
-        <w:pStyle w:val="Title"/>
-        <w:jc w:val="left"/>
-        <w:rPr>
-          <w:rFonts w:ascii="Times New Roman" w:hAnsi="Times New Roman" w:cs="Times New Roman"/>
-          <w:b w:val="0"/>
-          <w:sz w:val="24"/>
-          <w:szCs w:val="24"/>
-          <w:lang w:val="en-US"/>
-        </w:rPr>
       </w:pPr>
     </w:p>
     <w:p>
@@ -473,19 +416,7 @@
         <w:rPr>
           <w:lang w:val="en-US"/>
         </w:rPr>
-        <w:t xml:space="preserve">. Before it, I had no idea of what Node.js was, but now I’m more confident about it and I have learned how to use it to run JavaScript directly on the command line or to run previously made </w:t>
-      </w:r>
-      <w:r>
-        <w:rPr>
-          <w:lang w:val="en-US"/>
-        </w:rPr>
-        <w:t>JS</w:t>
-      </w:r>
-      <w:r>
-        <w:rPr>
-          <w:lang w:val="en-US"/>
-        </w:rPr>
-        <w:t xml:space="preserve"> scripts. To make </w:t>
+        <w:t xml:space="preserve">. Before it, I had no idea of what Node.js was, but now I’m more confident about it and I have learned how to use it to run JavaScript directly on the command line or to run previously made JS scripts. To make </w:t>
       </w:r>
       <w:r>
         <w:rPr>
@@ -577,13 +508,25 @@
         <w:rPr>
           <w:lang w:val="en-US"/>
         </w:rPr>
+        <w:t>3</w:t>
+      </w:r>
+      <w:r>
+        <w:rPr>
+          <w:lang w:val="en-US"/>
+        </w:rPr>
+        <w:t>.</w:t>
+      </w:r>
+      <w:r>
+        <w:rPr>
+          <w:lang w:val="en-US"/>
+        </w:rPr>
         <w:t>11</w:t>
       </w:r>
       <w:r>
         <w:rPr>
           <w:lang w:val="en-US"/>
         </w:rPr>
-        <w:t>.9.20</w:t>
+        <w:t>.20</w:t>
       </w:r>
       <w:r>
         <w:rPr>
@@ -601,45 +544,31 @@
         <w:rPr>
           <w:lang w:val="en-US"/>
         </w:rPr>
-        <w:t>I completed the second tutorial and implement</w:t>
-      </w:r>
-      <w:r>
-        <w:rPr>
-          <w:lang w:val="en-US"/>
-        </w:rPr>
-        <w:t>ed</w:t>
-      </w:r>
-      <w:r>
-        <w:rPr>
-          <w:lang w:val="en-US"/>
-        </w:rPr>
-        <w:t xml:space="preserve"> all the basic html and </w:t>
-      </w:r>
-      <w:proofErr w:type="spellStart"/>
-      <w:r>
-        <w:rPr>
-          <w:lang w:val="en-US"/>
-        </w:rPr>
-        <w:t>scss</w:t>
-      </w:r>
-      <w:proofErr w:type="spellEnd"/>
-      <w:r>
-        <w:rPr>
-          <w:lang w:val="en-US"/>
-        </w:rPr>
-        <w:t xml:space="preserve"> from the home page. I added some icons from </w:t>
-      </w:r>
-      <w:r>
-        <w:rPr>
-          <w:lang w:val="en-US"/>
-        </w:rPr>
-        <w:t>fontawesome</w:t>
-      </w:r>
-      <w:r>
-        <w:rPr>
-          <w:lang w:val="en-US"/>
-        </w:rPr>
-        <w:t xml:space="preserve">.com with links to my Itch.io and GitHub pages. </w:t>
+        <w:t xml:space="preserve">I have watched the first course video tutorial, </w:t>
+      </w:r>
+      <w:r>
+        <w:rPr>
+          <w:lang w:val="en-US"/>
+        </w:rPr>
+        <w:t>MongoDB</w:t>
+      </w:r>
+      <w:r>
+        <w:rPr>
+          <w:lang w:val="en-US"/>
+        </w:rPr>
+        <w:t xml:space="preserve"> Crash Course</w:t>
+      </w:r>
+      <w:r>
+        <w:rPr>
+          <w:lang w:val="en-US"/>
+        </w:rPr>
+        <w:t>.</w:t>
+      </w:r>
+      <w:r>
+        <w:rPr>
+          <w:lang w:val="en-US"/>
+        </w:rPr>
+        <w:t xml:space="preserve"> I learn how to install MongoDB on my computer and its Shell and Compass applications. I made some entries in a test database and learnt some commands to sort, search and edit them. I also make an account in MongoDB Atlas to make a database in the cloud.</w:t>
       </w:r>
     </w:p>
     <w:p>
@@ -3128,6 +3057,15 @@
 </file>
 
 <file path=customXml/item1.xml><?xml version="1.0" encoding="utf-8"?>
+<?mso-contentType ?>
+<FormTemplates xmlns="http://schemas.microsoft.com/sharepoint/v3/contenttype/forms">
+  <Display>DocumentLibraryForm</Display>
+  <Edit>DocumentLibraryForm</Edit>
+  <New>DocumentLibraryForm</New>
+</FormTemplates>
+</file>
+
+<file path=customXml/item2.xml><?xml version="1.0" encoding="utf-8"?>
 <ct:contentTypeSchema xmlns:ct="http://schemas.microsoft.com/office/2006/metadata/contentType" xmlns:ma="http://schemas.microsoft.com/office/2006/metadata/properties/metaAttributes" ct:_="" ma:_="" ma:contentTypeName="Asiakirja" ma:contentTypeID="0x01010017418C401CCB2042A3A99A19F43F356D" ma:contentTypeVersion="1" ma:contentTypeDescription="Luo uusi asiakirja." ma:contentTypeScope="" ma:versionID="f4b075d3ca74a5dbaed73e767a156aa0">
   <xsd:schema xmlns:xsd="http://www.w3.org/2001/XMLSchema" xmlns:p="http://schemas.microsoft.com/office/2006/metadata/properties" xmlns:ns1="http://schemas.microsoft.com/sharepoint/v3" targetNamespace="http://schemas.microsoft.com/office/2006/metadata/properties" ma:root="true" ma:fieldsID="4340a008e99365d80b71206bae222996" ns1:_="">
     <xsd:import namespace="http://schemas.microsoft.com/sharepoint/v3"/>
@@ -3193,15 +3131,6 @@
 </ct:contentTypeSchema>
 </file>
 
-<file path=customXml/item2.xml><?xml version="1.0" encoding="utf-8"?>
-<?mso-contentType ?>
-<FormTemplates xmlns="http://schemas.microsoft.com/sharepoint/v3/contenttype/forms">
-  <Display>DocumentLibraryForm</Display>
-  <Edit>DocumentLibraryForm</Edit>
-  <New>DocumentLibraryForm</New>
-</FormTemplates>
-</file>
-
 <file path=customXml/item3.xml><?xml version="1.0" encoding="utf-8"?>
 <p:properties xmlns:p="http://schemas.microsoft.com/office/2006/metadata/properties" xmlns:xsi="http://www.w3.org/2001/XMLSchema-instance" xmlns:pc="http://schemas.microsoft.com/office/infopath/2007/PartnerControls">
   <documentManagement>
@@ -3212,6 +3141,14 @@
 </file>
 
 <file path=customXml/itemProps1.xml><?xml version="1.0" encoding="utf-8"?>
+<ds:datastoreItem xmlns:ds="http://schemas.openxmlformats.org/officeDocument/2006/customXml" ds:itemID="{13FBD2FA-5696-460D-A278-9A302A0F72AE}">
+  <ds:schemaRefs>
+    <ds:schemaRef ds:uri="http://schemas.microsoft.com/sharepoint/v3/contenttype/forms"/>
+  </ds:schemaRefs>
+</ds:datastoreItem>
+</file>
+
+<file path=customXml/itemProps2.xml><?xml version="1.0" encoding="utf-8"?>
 <ds:datastoreItem xmlns:ds="http://schemas.openxmlformats.org/officeDocument/2006/customXml" ds:itemID="{B9A87442-5A7B-46FD-BD28-170CE9B7256F}">
   <ds:schemaRefs>
     <ds:schemaRef ds:uri="http://schemas.microsoft.com/office/2006/metadata/contentType"/>
@@ -3228,14 +3165,6 @@
 </ds:datastoreItem>
 </file>
 
-<file path=customXml/itemProps2.xml><?xml version="1.0" encoding="utf-8"?>
-<ds:datastoreItem xmlns:ds="http://schemas.openxmlformats.org/officeDocument/2006/customXml" ds:itemID="{13FBD2FA-5696-460D-A278-9A302A0F72AE}">
-  <ds:schemaRefs>
-    <ds:schemaRef ds:uri="http://schemas.microsoft.com/sharepoint/v3/contenttype/forms"/>
-  </ds:schemaRefs>
-</ds:datastoreItem>
-</file>
-
 <file path=customXml/itemProps3.xml><?xml version="1.0" encoding="utf-8"?>
 <ds:datastoreItem xmlns:ds="http://schemas.openxmlformats.org/officeDocument/2006/customXml" ds:itemID="{FA8F0064-303C-446D-896E-46EEB9A79DC3}">
   <ds:schemaRefs>

</xml_diff>

<commit_message>
Lerning diary update. - 08.11.2022
</commit_message>
<xml_diff>
--- a/SDS Learning Diary.docx
+++ b/SDS Learning Diary.docx
@@ -468,7 +468,19 @@
         <w:rPr>
           <w:lang w:val="en-US"/>
         </w:rPr>
-        <w:t xml:space="preserve"> different kind of files.</w:t>
+        <w:t xml:space="preserve"> different </w:t>
+      </w:r>
+      <w:r>
+        <w:rPr>
+          <w:lang w:val="en-US"/>
+        </w:rPr>
+        <w:t>kinds</w:t>
+      </w:r>
+      <w:r>
+        <w:rPr>
+          <w:lang w:val="en-US"/>
+        </w:rPr>
+        <w:t xml:space="preserve"> of files.</w:t>
       </w:r>
       <w:r>
         <w:rPr>
@@ -544,13 +556,19 @@
         <w:rPr>
           <w:lang w:val="en-US"/>
         </w:rPr>
-        <w:t xml:space="preserve">I have watched the first course video tutorial, </w:t>
-      </w:r>
-      <w:r>
-        <w:rPr>
-          <w:lang w:val="en-US"/>
-        </w:rPr>
-        <w:t>MongoDB</w:t>
+        <w:t xml:space="preserve">I have watched the </w:t>
+      </w:r>
+      <w:r>
+        <w:rPr>
+          <w:lang w:val="en-US"/>
+        </w:rPr>
+        <w:t>second</w:t>
+      </w:r>
+      <w:r>
+        <w:rPr>
+          <w:lang w:val="en-US"/>
+        </w:rPr>
+        <w:t xml:space="preserve"> course video tutorial, MongoDB</w:t>
       </w:r>
       <w:r>
         <w:rPr>
@@ -562,13 +580,19 @@
         <w:rPr>
           <w:lang w:val="en-US"/>
         </w:rPr>
-        <w:t>.</w:t>
-      </w:r>
-      <w:r>
-        <w:rPr>
-          <w:lang w:val="en-US"/>
-        </w:rPr>
-        <w:t xml:space="preserve"> I learn how to install MongoDB on my computer and its Shell and Compass applications. I made some entries in a test database and learnt some commands to sort, search and edit them. I also make an account in MongoDB Atlas to make a database in the cloud.</w:t>
+        <w:t xml:space="preserve">. I </w:t>
+      </w:r>
+      <w:r>
+        <w:rPr>
+          <w:lang w:val="en-US"/>
+        </w:rPr>
+        <w:t>learned</w:t>
+      </w:r>
+      <w:r>
+        <w:rPr>
+          <w:lang w:val="en-US"/>
+        </w:rPr>
+        <w:t xml:space="preserve"> how to install MongoDB on my computer and its Shell and Compass applications. I made some entries in a test database and learnt some commands to sort, search and edit them. I also make an account in MongoDB Atlas to make a database in the cloud.</w:t>
       </w:r>
     </w:p>
     <w:p>
@@ -578,6 +602,46 @@
           <w:lang w:val="en-US"/>
         </w:rPr>
       </w:pPr>
+    </w:p>
+    <w:p>
+      <w:pPr>
+        <w:pStyle w:val="BodyText"/>
+        <w:rPr>
+          <w:lang w:val="en-US"/>
+        </w:rPr>
+      </w:pPr>
+      <w:r>
+        <w:rPr>
+          <w:lang w:val="en-US"/>
+        </w:rPr>
+        <w:t>8.11.2022</w:t>
+      </w:r>
+    </w:p>
+    <w:p>
+      <w:pPr>
+        <w:pStyle w:val="BodyText"/>
+        <w:rPr>
+          <w:lang w:val="en-US"/>
+        </w:rPr>
+      </w:pPr>
+      <w:r>
+        <w:rPr>
+          <w:lang w:val="en-US"/>
+        </w:rPr>
+        <w:t xml:space="preserve">I have completed the Express JS crash course and built a server using Express JS. I lean how to make requests to an API using Postman to add, remove, or edit data. In the process, I learned about what middleware is and how does it </w:t>
+      </w:r>
+      <w:r>
+        <w:rPr>
+          <w:lang w:val="en-US"/>
+        </w:rPr>
+        <w:t>work</w:t>
+      </w:r>
+      <w:r>
+        <w:rPr>
+          <w:lang w:val="en-US"/>
+        </w:rPr>
+        <w:t xml:space="preserve">. I have also made a little example webpage to display this data using handlebars and templates. </w:t>
+      </w:r>
     </w:p>
     <w:sectPr>
       <w:headerReference w:type="default" r:id="rId10"/>
@@ -3057,12 +3121,12 @@
 </file>
 
 <file path=customXml/item1.xml><?xml version="1.0" encoding="utf-8"?>
-<?mso-contentType ?>
-<FormTemplates xmlns="http://schemas.microsoft.com/sharepoint/v3/contenttype/forms">
-  <Display>DocumentLibraryForm</Display>
-  <Edit>DocumentLibraryForm</Edit>
-  <New>DocumentLibraryForm</New>
-</FormTemplates>
+<p:properties xmlns:p="http://schemas.microsoft.com/office/2006/metadata/properties" xmlns:xsi="http://www.w3.org/2001/XMLSchema-instance" xmlns:pc="http://schemas.microsoft.com/office/infopath/2007/PartnerControls">
+  <documentManagement>
+    <PublishingExpirationDate xmlns="http://schemas.microsoft.com/sharepoint/v3" xsi:nil="true"/>
+    <PublishingStartDate xmlns="http://schemas.microsoft.com/sharepoint/v3" xsi:nil="true"/>
+  </documentManagement>
+</p:properties>
 </file>
 
 <file path=customXml/item2.xml><?xml version="1.0" encoding="utf-8"?>
@@ -3132,18 +3196,20 @@
 </file>
 
 <file path=customXml/item3.xml><?xml version="1.0" encoding="utf-8"?>
-<p:properties xmlns:p="http://schemas.microsoft.com/office/2006/metadata/properties" xmlns:xsi="http://www.w3.org/2001/XMLSchema-instance" xmlns:pc="http://schemas.microsoft.com/office/infopath/2007/PartnerControls">
-  <documentManagement>
-    <PublishingExpirationDate xmlns="http://schemas.microsoft.com/sharepoint/v3" xsi:nil="true"/>
-    <PublishingStartDate xmlns="http://schemas.microsoft.com/sharepoint/v3" xsi:nil="true"/>
-  </documentManagement>
-</p:properties>
+<?mso-contentType ?>
+<FormTemplates xmlns="http://schemas.microsoft.com/sharepoint/v3/contenttype/forms">
+  <Display>DocumentLibraryForm</Display>
+  <Edit>DocumentLibraryForm</Edit>
+  <New>DocumentLibraryForm</New>
+</FormTemplates>
 </file>
 
 <file path=customXml/itemProps1.xml><?xml version="1.0" encoding="utf-8"?>
-<ds:datastoreItem xmlns:ds="http://schemas.openxmlformats.org/officeDocument/2006/customXml" ds:itemID="{13FBD2FA-5696-460D-A278-9A302A0F72AE}">
+<ds:datastoreItem xmlns:ds="http://schemas.openxmlformats.org/officeDocument/2006/customXml" ds:itemID="{FA8F0064-303C-446D-896E-46EEB9A79DC3}">
   <ds:schemaRefs>
-    <ds:schemaRef ds:uri="http://schemas.microsoft.com/sharepoint/v3/contenttype/forms"/>
+    <ds:schemaRef ds:uri="http://schemas.microsoft.com/office/2006/metadata/properties"/>
+    <ds:schemaRef ds:uri="http://schemas.microsoft.com/office/infopath/2007/PartnerControls"/>
+    <ds:schemaRef ds:uri="http://schemas.microsoft.com/sharepoint/v3"/>
   </ds:schemaRefs>
 </ds:datastoreItem>
 </file>
@@ -3166,11 +3232,9 @@
 </file>
 
 <file path=customXml/itemProps3.xml><?xml version="1.0" encoding="utf-8"?>
-<ds:datastoreItem xmlns:ds="http://schemas.openxmlformats.org/officeDocument/2006/customXml" ds:itemID="{FA8F0064-303C-446D-896E-46EEB9A79DC3}">
+<ds:datastoreItem xmlns:ds="http://schemas.openxmlformats.org/officeDocument/2006/customXml" ds:itemID="{13FBD2FA-5696-460D-A278-9A302A0F72AE}">
   <ds:schemaRefs>
-    <ds:schemaRef ds:uri="http://schemas.microsoft.com/office/2006/metadata/properties"/>
-    <ds:schemaRef ds:uri="http://schemas.microsoft.com/office/infopath/2007/PartnerControls"/>
-    <ds:schemaRef ds:uri="http://schemas.microsoft.com/sharepoint/v3"/>
+    <ds:schemaRef ds:uri="http://schemas.microsoft.com/sharepoint/v3/contenttype/forms"/>
   </ds:schemaRefs>
 </ds:datastoreItem>
 </file>
</xml_diff>

<commit_message>
Learnig diary update. - 09.11.2022
</commit_message>
<xml_diff>
--- a/SDS Learning Diary.docx
+++ b/SDS Learning Diary.docx
@@ -14,6 +14,7 @@
           <w:lang w:val="en-US"/>
         </w:rPr>
       </w:pPr>
+      <w:proofErr w:type="spellStart"/>
       <w:r>
         <w:rPr>
           <w:rFonts w:ascii="Times New Roman" w:hAnsi="Times New Roman" w:cs="Times New Roman"/>
@@ -22,13 +23,10 @@
           <w:szCs w:val="24"/>
           <w:lang w:val="en-US"/>
         </w:rPr>
-        <w:t>Lappeenrannan teknillinen yliopisto</w:t>
-      </w:r>
-    </w:p>
-    <w:p>
-      <w:pPr>
-        <w:pStyle w:val="Title"/>
-        <w:jc w:val="both"/>
+        <w:t>Lappeenrannan</w:t>
+      </w:r>
+      <w:proofErr w:type="spellEnd"/>
+      <w:r>
         <w:rPr>
           <w:rFonts w:ascii="Times New Roman" w:hAnsi="Times New Roman" w:cs="Times New Roman"/>
           <w:b w:val="0"/>
@@ -36,7 +34,9 @@
           <w:szCs w:val="24"/>
           <w:lang w:val="en-US"/>
         </w:rPr>
-      </w:pPr>
+        <w:t xml:space="preserve"> </w:t>
+      </w:r>
+      <w:proofErr w:type="spellStart"/>
       <w:r>
         <w:rPr>
           <w:rFonts w:ascii="Times New Roman" w:hAnsi="Times New Roman" w:cs="Times New Roman"/>
@@ -45,13 +45,10 @@
           <w:szCs w:val="24"/>
           <w:lang w:val="en-US"/>
         </w:rPr>
-        <w:t>School of Business and Management</w:t>
-      </w:r>
-    </w:p>
-    <w:p>
-      <w:pPr>
-        <w:pStyle w:val="Title"/>
-        <w:jc w:val="both"/>
+        <w:t>teknillinen</w:t>
+      </w:r>
+      <w:proofErr w:type="spellEnd"/>
+      <w:r>
         <w:rPr>
           <w:rFonts w:ascii="Times New Roman" w:hAnsi="Times New Roman" w:cs="Times New Roman"/>
           <w:b w:val="0"/>
@@ -59,6 +56,55 @@
           <w:szCs w:val="24"/>
           <w:lang w:val="en-US"/>
         </w:rPr>
+        <w:t xml:space="preserve"> </w:t>
+      </w:r>
+      <w:proofErr w:type="spellStart"/>
+      <w:r>
+        <w:rPr>
+          <w:rFonts w:ascii="Times New Roman" w:hAnsi="Times New Roman" w:cs="Times New Roman"/>
+          <w:b w:val="0"/>
+          <w:sz w:val="24"/>
+          <w:szCs w:val="24"/>
+          <w:lang w:val="en-US"/>
+        </w:rPr>
+        <w:t>yliopisto</w:t>
+      </w:r>
+      <w:proofErr w:type="spellEnd"/>
+    </w:p>
+    <w:p>
+      <w:pPr>
+        <w:pStyle w:val="Title"/>
+        <w:jc w:val="both"/>
+        <w:rPr>
+          <w:rFonts w:ascii="Times New Roman" w:hAnsi="Times New Roman" w:cs="Times New Roman"/>
+          <w:b w:val="0"/>
+          <w:sz w:val="24"/>
+          <w:szCs w:val="24"/>
+          <w:lang w:val="en-US"/>
+        </w:rPr>
+      </w:pPr>
+      <w:r>
+        <w:rPr>
+          <w:rFonts w:ascii="Times New Roman" w:hAnsi="Times New Roman" w:cs="Times New Roman"/>
+          <w:b w:val="0"/>
+          <w:sz w:val="24"/>
+          <w:szCs w:val="24"/>
+          <w:lang w:val="en-US"/>
+        </w:rPr>
+        <w:t>School of Business and Management</w:t>
+      </w:r>
+    </w:p>
+    <w:p>
+      <w:pPr>
+        <w:pStyle w:val="Title"/>
+        <w:jc w:val="both"/>
+        <w:rPr>
+          <w:rFonts w:ascii="Times New Roman" w:hAnsi="Times New Roman" w:cs="Times New Roman"/>
+          <w:b w:val="0"/>
+          <w:sz w:val="24"/>
+          <w:szCs w:val="24"/>
+          <w:lang w:val="en-US"/>
+        </w:rPr>
       </w:pPr>
     </w:p>
     <w:p>
@@ -641,6 +687,71 @@
           <w:lang w:val="en-US"/>
         </w:rPr>
         <w:t xml:space="preserve">. I have also made a little example webpage to display this data using handlebars and templates. </w:t>
+      </w:r>
+    </w:p>
+    <w:p>
+      <w:pPr>
+        <w:pStyle w:val="BodyText"/>
+        <w:rPr>
+          <w:lang w:val="en-US"/>
+        </w:rPr>
+      </w:pPr>
+    </w:p>
+    <w:p>
+      <w:pPr>
+        <w:pStyle w:val="BodyText"/>
+        <w:rPr>
+          <w:lang w:val="en-US"/>
+        </w:rPr>
+      </w:pPr>
+      <w:r>
+        <w:rPr>
+          <w:lang w:val="en-US"/>
+        </w:rPr>
+        <w:t>9.11.2022</w:t>
+      </w:r>
+    </w:p>
+    <w:p>
+      <w:pPr>
+        <w:pStyle w:val="BodyText"/>
+        <w:rPr>
+          <w:lang w:val="en-US"/>
+        </w:rPr>
+      </w:pPr>
+      <w:r>
+        <w:rPr>
+          <w:lang w:val="en-US"/>
+        </w:rPr>
+        <w:t xml:space="preserve">I have followed the main tutorial from the Angular documentation page. I have go through the first 5 parts of it, where I learn the basics of front-end development with Angular. I learned how to add different components and services to my application, as well as routing pages to navigate through them. The last part of the tutorial is intended to learn how to get </w:t>
+      </w:r>
+      <w:r>
+        <w:rPr>
+          <w:lang w:val="en-US"/>
+        </w:rPr>
+        <w:lastRenderedPageBreak/>
+        <w:t>data from a server, but I have omitted it since it involved simulating a HTTP server, and in the final part of this course I am going to learn how to make this with a real server.</w:t>
+      </w:r>
+    </w:p>
+    <w:p>
+      <w:pPr>
+        <w:pStyle w:val="BodyText"/>
+        <w:rPr>
+          <w:lang w:val="en-US"/>
+        </w:rPr>
+      </w:pPr>
+    </w:p>
+    <w:p>
+      <w:pPr>
+        <w:pStyle w:val="BodyText"/>
+        <w:rPr>
+          <w:lang w:val="en-US"/>
+        </w:rPr>
+      </w:pPr>
+      <w:r>
+        <w:rPr>
+          <w:lang w:val="en-US"/>
+        </w:rPr>
+        <w:t>After all this tutorials on Node, Mongo, Express and Angular, now I feel ready to start with the course main project and build my MEAN-stack application.</w:t>
       </w:r>
     </w:p>
     <w:sectPr>
@@ -3121,12 +3232,12 @@
 </file>
 
 <file path=customXml/item1.xml><?xml version="1.0" encoding="utf-8"?>
-<p:properties xmlns:p="http://schemas.microsoft.com/office/2006/metadata/properties" xmlns:xsi="http://www.w3.org/2001/XMLSchema-instance" xmlns:pc="http://schemas.microsoft.com/office/infopath/2007/PartnerControls">
-  <documentManagement>
-    <PublishingExpirationDate xmlns="http://schemas.microsoft.com/sharepoint/v3" xsi:nil="true"/>
-    <PublishingStartDate xmlns="http://schemas.microsoft.com/sharepoint/v3" xsi:nil="true"/>
-  </documentManagement>
-</p:properties>
+<?mso-contentType ?>
+<FormTemplates xmlns="http://schemas.microsoft.com/sharepoint/v3/contenttype/forms">
+  <Display>DocumentLibraryForm</Display>
+  <Edit>DocumentLibraryForm</Edit>
+  <New>DocumentLibraryForm</New>
+</FormTemplates>
 </file>
 
 <file path=customXml/item2.xml><?xml version="1.0" encoding="utf-8"?>
@@ -3196,20 +3307,18 @@
 </file>
 
 <file path=customXml/item3.xml><?xml version="1.0" encoding="utf-8"?>
-<?mso-contentType ?>
-<FormTemplates xmlns="http://schemas.microsoft.com/sharepoint/v3/contenttype/forms">
-  <Display>DocumentLibraryForm</Display>
-  <Edit>DocumentLibraryForm</Edit>
-  <New>DocumentLibraryForm</New>
-</FormTemplates>
+<p:properties xmlns:p="http://schemas.microsoft.com/office/2006/metadata/properties" xmlns:xsi="http://www.w3.org/2001/XMLSchema-instance" xmlns:pc="http://schemas.microsoft.com/office/infopath/2007/PartnerControls">
+  <documentManagement>
+    <PublishingExpirationDate xmlns="http://schemas.microsoft.com/sharepoint/v3" xsi:nil="true"/>
+    <PublishingStartDate xmlns="http://schemas.microsoft.com/sharepoint/v3" xsi:nil="true"/>
+  </documentManagement>
+</p:properties>
 </file>
 
 <file path=customXml/itemProps1.xml><?xml version="1.0" encoding="utf-8"?>
-<ds:datastoreItem xmlns:ds="http://schemas.openxmlformats.org/officeDocument/2006/customXml" ds:itemID="{FA8F0064-303C-446D-896E-46EEB9A79DC3}">
+<ds:datastoreItem xmlns:ds="http://schemas.openxmlformats.org/officeDocument/2006/customXml" ds:itemID="{13FBD2FA-5696-460D-A278-9A302A0F72AE}">
   <ds:schemaRefs>
-    <ds:schemaRef ds:uri="http://schemas.microsoft.com/office/2006/metadata/properties"/>
-    <ds:schemaRef ds:uri="http://schemas.microsoft.com/office/infopath/2007/PartnerControls"/>
-    <ds:schemaRef ds:uri="http://schemas.microsoft.com/sharepoint/v3"/>
+    <ds:schemaRef ds:uri="http://schemas.microsoft.com/sharepoint/v3/contenttype/forms"/>
   </ds:schemaRefs>
 </ds:datastoreItem>
 </file>
@@ -3232,9 +3341,11 @@
 </file>
 
 <file path=customXml/itemProps3.xml><?xml version="1.0" encoding="utf-8"?>
-<ds:datastoreItem xmlns:ds="http://schemas.openxmlformats.org/officeDocument/2006/customXml" ds:itemID="{13FBD2FA-5696-460D-A278-9A302A0F72AE}">
+<ds:datastoreItem xmlns:ds="http://schemas.openxmlformats.org/officeDocument/2006/customXml" ds:itemID="{FA8F0064-303C-446D-896E-46EEB9A79DC3}">
   <ds:schemaRefs>
-    <ds:schemaRef ds:uri="http://schemas.microsoft.com/sharepoint/v3/contenttype/forms"/>
+    <ds:schemaRef ds:uri="http://schemas.microsoft.com/office/2006/metadata/properties"/>
+    <ds:schemaRef ds:uri="http://schemas.microsoft.com/office/infopath/2007/PartnerControls"/>
+    <ds:schemaRef ds:uri="http://schemas.microsoft.com/sharepoint/v3"/>
   </ds:schemaRefs>
 </ds:datastoreItem>
 </file>
</xml_diff>

<commit_message>
Learning diary update. - 13.11.2022
</commit_message>
<xml_diff>
--- a/SDS Learning Diary.docx
+++ b/SDS Learning Diary.docx
@@ -14,7 +14,6 @@
           <w:lang w:val="en-US"/>
         </w:rPr>
       </w:pPr>
-      <w:proofErr w:type="spellStart"/>
       <w:r>
         <w:rPr>
           <w:rFonts w:ascii="Times New Roman" w:hAnsi="Times New Roman" w:cs="Times New Roman"/>
@@ -23,10 +22,13 @@
           <w:szCs w:val="24"/>
           <w:lang w:val="en-US"/>
         </w:rPr>
-        <w:t>Lappeenrannan</w:t>
-      </w:r>
-      <w:proofErr w:type="spellEnd"/>
-      <w:r>
+        <w:t>Lappeenrannan teknillinen yliopisto</w:t>
+      </w:r>
+    </w:p>
+    <w:p>
+      <w:pPr>
+        <w:pStyle w:val="Title"/>
+        <w:jc w:val="both"/>
         <w:rPr>
           <w:rFonts w:ascii="Times New Roman" w:hAnsi="Times New Roman" w:cs="Times New Roman"/>
           <w:b w:val="0"/>
@@ -34,9 +36,7 @@
           <w:szCs w:val="24"/>
           <w:lang w:val="en-US"/>
         </w:rPr>
-        <w:t xml:space="preserve"> </w:t>
-      </w:r>
-      <w:proofErr w:type="spellStart"/>
+      </w:pPr>
       <w:r>
         <w:rPr>
           <w:rFonts w:ascii="Times New Roman" w:hAnsi="Times New Roman" w:cs="Times New Roman"/>
@@ -45,10 +45,13 @@
           <w:szCs w:val="24"/>
           <w:lang w:val="en-US"/>
         </w:rPr>
-        <w:t>teknillinen</w:t>
-      </w:r>
-      <w:proofErr w:type="spellEnd"/>
-      <w:r>
+        <w:t>School of Business and Management</w:t>
+      </w:r>
+    </w:p>
+    <w:p>
+      <w:pPr>
+        <w:pStyle w:val="Title"/>
+        <w:jc w:val="both"/>
         <w:rPr>
           <w:rFonts w:ascii="Times New Roman" w:hAnsi="Times New Roman" w:cs="Times New Roman"/>
           <w:b w:val="0"/>
@@ -56,10 +59,25 @@
           <w:szCs w:val="24"/>
           <w:lang w:val="en-US"/>
         </w:rPr>
-        <w:t xml:space="preserve"> </w:t>
-      </w:r>
-      <w:proofErr w:type="spellStart"/>
-      <w:r>
+      </w:pPr>
+    </w:p>
+    <w:p>
+      <w:pPr>
+        <w:pStyle w:val="Title"/>
+        <w:jc w:val="left"/>
+        <w:rPr>
+          <w:rFonts w:ascii="Times New Roman" w:hAnsi="Times New Roman"/>
+          <w:b w:val="0"/>
+          <w:sz w:val="24"/>
+          <w:szCs w:val="24"/>
+          <w:lang w:val="en-US"/>
+        </w:rPr>
+      </w:pPr>
+    </w:p>
+    <w:p>
+      <w:pPr>
+        <w:pStyle w:val="Title"/>
+        <w:jc w:val="both"/>
         <w:rPr>
           <w:rFonts w:ascii="Times New Roman" w:hAnsi="Times New Roman" w:cs="Times New Roman"/>
           <w:b w:val="0"/>
@@ -67,9 +85,7 @@
           <w:szCs w:val="24"/>
           <w:lang w:val="en-US"/>
         </w:rPr>
-        <w:t>yliopisto</w:t>
-      </w:r>
-      <w:proofErr w:type="spellEnd"/>
+      </w:pPr>
     </w:p>
     <w:p>
       <w:pPr>
@@ -83,7 +99,11 @@
           <w:lang w:val="en-US"/>
         </w:rPr>
       </w:pPr>
-      <w:r>
+    </w:p>
+    <w:p>
+      <w:pPr>
+        <w:pStyle w:val="Title"/>
+        <w:jc w:val="both"/>
         <w:rPr>
           <w:rFonts w:ascii="Times New Roman" w:hAnsi="Times New Roman" w:cs="Times New Roman"/>
           <w:b w:val="0"/>
@@ -91,8 +111,7 @@
           <w:szCs w:val="24"/>
           <w:lang w:val="en-US"/>
         </w:rPr>
-        <w:t>School of Business and Management</w:t>
-      </w:r>
+      </w:pPr>
     </w:p>
     <w:p>
       <w:pPr>
@@ -110,19 +129,6 @@
     <w:p>
       <w:pPr>
         <w:pStyle w:val="Title"/>
-        <w:jc w:val="left"/>
-        <w:rPr>
-          <w:rFonts w:ascii="Times New Roman" w:hAnsi="Times New Roman"/>
-          <w:b w:val="0"/>
-          <w:sz w:val="24"/>
-          <w:szCs w:val="24"/>
-          <w:lang w:val="en-US"/>
-        </w:rPr>
-      </w:pPr>
-    </w:p>
-    <w:p>
-      <w:pPr>
-        <w:pStyle w:val="Title"/>
         <w:jc w:val="both"/>
         <w:rPr>
           <w:rFonts w:ascii="Times New Roman" w:hAnsi="Times New Roman" w:cs="Times New Roman"/>
@@ -132,11 +138,7 @@
           <w:lang w:val="en-US"/>
         </w:rPr>
       </w:pPr>
-    </w:p>
-    <w:p>
-      <w:pPr>
-        <w:pStyle w:val="Title"/>
-        <w:jc w:val="both"/>
+      <w:r>
         <w:rPr>
           <w:rFonts w:ascii="Times New Roman" w:hAnsi="Times New Roman" w:cs="Times New Roman"/>
           <w:b w:val="0"/>
@@ -144,12 +146,9 @@
           <w:szCs w:val="24"/>
           <w:lang w:val="en-US"/>
         </w:rPr>
-      </w:pPr>
-    </w:p>
-    <w:p>
-      <w:pPr>
-        <w:pStyle w:val="Title"/>
-        <w:jc w:val="both"/>
+        <w:t>Sof</w:t>
+      </w:r>
+      <w:r>
         <w:rPr>
           <w:rFonts w:ascii="Times New Roman" w:hAnsi="Times New Roman" w:cs="Times New Roman"/>
           <w:b w:val="0"/>
@@ -157,12 +156,9 @@
           <w:szCs w:val="24"/>
           <w:lang w:val="en-US"/>
         </w:rPr>
-      </w:pPr>
-    </w:p>
-    <w:p>
-      <w:pPr>
-        <w:pStyle w:val="Title"/>
-        <w:jc w:val="both"/>
+        <w:t>t</w:t>
+      </w:r>
+      <w:r>
         <w:rPr>
           <w:rFonts w:ascii="Times New Roman" w:hAnsi="Times New Roman" w:cs="Times New Roman"/>
           <w:b w:val="0"/>
@@ -170,12 +166,13 @@
           <w:szCs w:val="24"/>
           <w:lang w:val="en-US"/>
         </w:rPr>
-      </w:pPr>
+        <w:t>ware Development Skills</w:t>
+      </w:r>
     </w:p>
     <w:p>
       <w:pPr>
         <w:pStyle w:val="Title"/>
-        <w:jc w:val="both"/>
+        <w:jc w:val="left"/>
         <w:rPr>
           <w:rFonts w:ascii="Times New Roman" w:hAnsi="Times New Roman" w:cs="Times New Roman"/>
           <w:b w:val="0"/>
@@ -184,7 +181,76 @@
           <w:lang w:val="en-US"/>
         </w:rPr>
       </w:pPr>
-      <w:r>
+    </w:p>
+    <w:p>
+      <w:pPr>
+        <w:pStyle w:val="Title"/>
+        <w:jc w:val="left"/>
+        <w:rPr>
+          <w:rFonts w:ascii="Times New Roman" w:hAnsi="Times New Roman" w:cs="Times New Roman"/>
+          <w:sz w:val="24"/>
+          <w:szCs w:val="24"/>
+          <w:lang w:val="en-US"/>
+        </w:rPr>
+      </w:pPr>
+      <w:r>
+        <w:rPr>
+          <w:rFonts w:ascii="Times New Roman" w:hAnsi="Times New Roman" w:cs="Times New Roman"/>
+          <w:sz w:val="24"/>
+          <w:szCs w:val="24"/>
+          <w:lang w:val="en-US"/>
+        </w:rPr>
+        <w:t>Gonzalo Ortega Carpintero</w:t>
+      </w:r>
+      <w:r>
+        <w:rPr>
+          <w:rFonts w:ascii="Times New Roman" w:hAnsi="Times New Roman" w:cs="Times New Roman"/>
+          <w:sz w:val="24"/>
+          <w:szCs w:val="24"/>
+          <w:lang w:val="en-US"/>
+        </w:rPr>
+        <w:t xml:space="preserve">, </w:t>
+      </w:r>
+      <w:r>
+        <w:rPr>
+          <w:rFonts w:ascii="Times New Roman" w:hAnsi="Times New Roman" w:cs="Times New Roman"/>
+          <w:sz w:val="24"/>
+          <w:szCs w:val="24"/>
+          <w:lang w:val="en-US"/>
+        </w:rPr>
+        <w:t>Student</w:t>
+      </w:r>
+      <w:r>
+        <w:rPr>
+          <w:rFonts w:ascii="Times New Roman" w:hAnsi="Times New Roman" w:cs="Times New Roman"/>
+          <w:sz w:val="24"/>
+          <w:szCs w:val="24"/>
+          <w:lang w:val="en-US"/>
+        </w:rPr>
+        <w:t xml:space="preserve"> number</w:t>
+      </w:r>
+      <w:r>
+        <w:rPr>
+          <w:rFonts w:ascii="Times New Roman" w:hAnsi="Times New Roman" w:cs="Times New Roman"/>
+          <w:sz w:val="24"/>
+          <w:szCs w:val="24"/>
+          <w:lang w:val="en-US"/>
+        </w:rPr>
+        <w:t xml:space="preserve">: </w:t>
+      </w:r>
+      <w:r>
+        <w:rPr>
+          <w:rFonts w:ascii="Times New Roman" w:hAnsi="Times New Roman" w:cs="Times New Roman"/>
+          <w:sz w:val="24"/>
+          <w:szCs w:val="24"/>
+        </w:rPr>
+        <w:t>001109573</w:t>
+      </w:r>
+    </w:p>
+    <w:p>
+      <w:pPr>
+        <w:pStyle w:val="Title"/>
+        <w:jc w:val="left"/>
         <w:rPr>
           <w:rFonts w:ascii="Times New Roman" w:hAnsi="Times New Roman" w:cs="Times New Roman"/>
           <w:b w:val="0"/>
@@ -192,9 +258,12 @@
           <w:szCs w:val="24"/>
           <w:lang w:val="en-US"/>
         </w:rPr>
-        <w:t>Sof</w:t>
-      </w:r>
-      <w:r>
+      </w:pPr>
+    </w:p>
+    <w:p>
+      <w:pPr>
+        <w:pStyle w:val="Title"/>
+        <w:jc w:val="left"/>
         <w:rPr>
           <w:rFonts w:ascii="Times New Roman" w:hAnsi="Times New Roman" w:cs="Times New Roman"/>
           <w:b w:val="0"/>
@@ -202,121 +271,6 @@
           <w:szCs w:val="24"/>
           <w:lang w:val="en-US"/>
         </w:rPr>
-        <w:t>t</w:t>
-      </w:r>
-      <w:r>
-        <w:rPr>
-          <w:rFonts w:ascii="Times New Roman" w:hAnsi="Times New Roman" w:cs="Times New Roman"/>
-          <w:b w:val="0"/>
-          <w:sz w:val="24"/>
-          <w:szCs w:val="24"/>
-          <w:lang w:val="en-US"/>
-        </w:rPr>
-        <w:t>ware Development Skills</w:t>
-      </w:r>
-    </w:p>
-    <w:p>
-      <w:pPr>
-        <w:pStyle w:val="Title"/>
-        <w:jc w:val="left"/>
-        <w:rPr>
-          <w:rFonts w:ascii="Times New Roman" w:hAnsi="Times New Roman" w:cs="Times New Roman"/>
-          <w:b w:val="0"/>
-          <w:sz w:val="24"/>
-          <w:szCs w:val="24"/>
-          <w:lang w:val="en-US"/>
-        </w:rPr>
-      </w:pPr>
-    </w:p>
-    <w:p>
-      <w:pPr>
-        <w:pStyle w:val="Title"/>
-        <w:jc w:val="left"/>
-        <w:rPr>
-          <w:rFonts w:ascii="Times New Roman" w:hAnsi="Times New Roman" w:cs="Times New Roman"/>
-          <w:sz w:val="24"/>
-          <w:szCs w:val="24"/>
-          <w:lang w:val="en-US"/>
-        </w:rPr>
-      </w:pPr>
-      <w:r>
-        <w:rPr>
-          <w:rFonts w:ascii="Times New Roman" w:hAnsi="Times New Roman" w:cs="Times New Roman"/>
-          <w:sz w:val="24"/>
-          <w:szCs w:val="24"/>
-          <w:lang w:val="en-US"/>
-        </w:rPr>
-        <w:t>Gonzalo Ortega Carpintero</w:t>
-      </w:r>
-      <w:r>
-        <w:rPr>
-          <w:rFonts w:ascii="Times New Roman" w:hAnsi="Times New Roman" w:cs="Times New Roman"/>
-          <w:sz w:val="24"/>
-          <w:szCs w:val="24"/>
-          <w:lang w:val="en-US"/>
-        </w:rPr>
-        <w:t xml:space="preserve">, </w:t>
-      </w:r>
-      <w:r>
-        <w:rPr>
-          <w:rFonts w:ascii="Times New Roman" w:hAnsi="Times New Roman" w:cs="Times New Roman"/>
-          <w:sz w:val="24"/>
-          <w:szCs w:val="24"/>
-          <w:lang w:val="en-US"/>
-        </w:rPr>
-        <w:t>Student</w:t>
-      </w:r>
-      <w:r>
-        <w:rPr>
-          <w:rFonts w:ascii="Times New Roman" w:hAnsi="Times New Roman" w:cs="Times New Roman"/>
-          <w:sz w:val="24"/>
-          <w:szCs w:val="24"/>
-          <w:lang w:val="en-US"/>
-        </w:rPr>
-        <w:t xml:space="preserve"> number</w:t>
-      </w:r>
-      <w:r>
-        <w:rPr>
-          <w:rFonts w:ascii="Times New Roman" w:hAnsi="Times New Roman" w:cs="Times New Roman"/>
-          <w:sz w:val="24"/>
-          <w:szCs w:val="24"/>
-          <w:lang w:val="en-US"/>
-        </w:rPr>
-        <w:t xml:space="preserve">: </w:t>
-      </w:r>
-      <w:r>
-        <w:rPr>
-          <w:rFonts w:ascii="Times New Roman" w:hAnsi="Times New Roman" w:cs="Times New Roman"/>
-          <w:sz w:val="24"/>
-          <w:szCs w:val="24"/>
-        </w:rPr>
-        <w:t>001109573</w:t>
-      </w:r>
-    </w:p>
-    <w:p>
-      <w:pPr>
-        <w:pStyle w:val="Title"/>
-        <w:jc w:val="left"/>
-        <w:rPr>
-          <w:rFonts w:ascii="Times New Roman" w:hAnsi="Times New Roman" w:cs="Times New Roman"/>
-          <w:b w:val="0"/>
-          <w:sz w:val="24"/>
-          <w:szCs w:val="24"/>
-          <w:lang w:val="en-US"/>
-        </w:rPr>
-      </w:pPr>
-    </w:p>
-    <w:p>
-      <w:pPr>
-        <w:pStyle w:val="Title"/>
-        <w:jc w:val="left"/>
-        <w:rPr>
-          <w:rFonts w:ascii="Times New Roman" w:hAnsi="Times New Roman" w:cs="Times New Roman"/>
-          <w:b w:val="0"/>
-          <w:sz w:val="24"/>
-          <w:szCs w:val="24"/>
-          <w:lang w:val="en-US"/>
-        </w:rPr>
       </w:pPr>
     </w:p>
     <w:p>
@@ -751,7 +705,61 @@
         <w:rPr>
           <w:lang w:val="en-US"/>
         </w:rPr>
-        <w:t>After all this tutorials on Node, Mongo, Express and Angular, now I feel ready to start with the course main project and build my MEAN-stack application.</w:t>
+        <w:t xml:space="preserve">After all </w:t>
+      </w:r>
+      <w:r>
+        <w:rPr>
+          <w:lang w:val="en-US"/>
+        </w:rPr>
+        <w:t>these tutorials</w:t>
+      </w:r>
+      <w:r>
+        <w:rPr>
+          <w:lang w:val="en-US"/>
+        </w:rPr>
+        <w:t xml:space="preserve"> on Node, Mongo, Express and Angular, now I feel ready to start with the course main project and build my MEAN-stack application.</w:t>
+      </w:r>
+    </w:p>
+    <w:p>
+      <w:pPr>
+        <w:pStyle w:val="BodyText"/>
+        <w:rPr>
+          <w:lang w:val="en-US"/>
+        </w:rPr>
+      </w:pPr>
+    </w:p>
+    <w:p>
+      <w:pPr>
+        <w:pStyle w:val="BodyText"/>
+        <w:rPr>
+          <w:lang w:val="en-US"/>
+        </w:rPr>
+      </w:pPr>
+      <w:r>
+        <w:rPr>
+          <w:lang w:val="en-US"/>
+        </w:rPr>
+        <w:t>13.11.2022</w:t>
+      </w:r>
+    </w:p>
+    <w:p>
+      <w:pPr>
+        <w:pStyle w:val="BodyText"/>
+        <w:rPr>
+          <w:lang w:val="en-US"/>
+        </w:rPr>
+      </w:pPr>
+      <w:r>
+        <w:rPr>
+          <w:lang w:val="en-US"/>
+        </w:rPr>
+        <w:t xml:space="preserve">I started the tutorial series to build my authentication app and I completed the first three videos without trouble. In them, I structured the main parts of the app and make a user model, making it possible to send post to the app through Postman and store new users into a Mongo database. With the fourth video, I am having some problems with the </w:t>
+      </w:r>
+      <w:r>
+        <w:rPr>
+          <w:lang w:val="en-US"/>
+        </w:rPr>
+        <w:t>password verification procedures.</w:t>
       </w:r>
     </w:p>
     <w:sectPr>
@@ -3232,12 +3240,12 @@
 </file>
 
 <file path=customXml/item1.xml><?xml version="1.0" encoding="utf-8"?>
-<?mso-contentType ?>
-<FormTemplates xmlns="http://schemas.microsoft.com/sharepoint/v3/contenttype/forms">
-  <Display>DocumentLibraryForm</Display>
-  <Edit>DocumentLibraryForm</Edit>
-  <New>DocumentLibraryForm</New>
-</FormTemplates>
+<p:properties xmlns:p="http://schemas.microsoft.com/office/2006/metadata/properties" xmlns:xsi="http://www.w3.org/2001/XMLSchema-instance" xmlns:pc="http://schemas.microsoft.com/office/infopath/2007/PartnerControls">
+  <documentManagement>
+    <PublishingExpirationDate xmlns="http://schemas.microsoft.com/sharepoint/v3" xsi:nil="true"/>
+    <PublishingStartDate xmlns="http://schemas.microsoft.com/sharepoint/v3" xsi:nil="true"/>
+  </documentManagement>
+</p:properties>
 </file>
 
 <file path=customXml/item2.xml><?xml version="1.0" encoding="utf-8"?>
@@ -3307,18 +3315,20 @@
 </file>
 
 <file path=customXml/item3.xml><?xml version="1.0" encoding="utf-8"?>
-<p:properties xmlns:p="http://schemas.microsoft.com/office/2006/metadata/properties" xmlns:xsi="http://www.w3.org/2001/XMLSchema-instance" xmlns:pc="http://schemas.microsoft.com/office/infopath/2007/PartnerControls">
-  <documentManagement>
-    <PublishingExpirationDate xmlns="http://schemas.microsoft.com/sharepoint/v3" xsi:nil="true"/>
-    <PublishingStartDate xmlns="http://schemas.microsoft.com/sharepoint/v3" xsi:nil="true"/>
-  </documentManagement>
-</p:properties>
+<?mso-contentType ?>
+<FormTemplates xmlns="http://schemas.microsoft.com/sharepoint/v3/contenttype/forms">
+  <Display>DocumentLibraryForm</Display>
+  <Edit>DocumentLibraryForm</Edit>
+  <New>DocumentLibraryForm</New>
+</FormTemplates>
 </file>
 
 <file path=customXml/itemProps1.xml><?xml version="1.0" encoding="utf-8"?>
-<ds:datastoreItem xmlns:ds="http://schemas.openxmlformats.org/officeDocument/2006/customXml" ds:itemID="{13FBD2FA-5696-460D-A278-9A302A0F72AE}">
+<ds:datastoreItem xmlns:ds="http://schemas.openxmlformats.org/officeDocument/2006/customXml" ds:itemID="{FA8F0064-303C-446D-896E-46EEB9A79DC3}">
   <ds:schemaRefs>
-    <ds:schemaRef ds:uri="http://schemas.microsoft.com/sharepoint/v3/contenttype/forms"/>
+    <ds:schemaRef ds:uri="http://schemas.microsoft.com/office/2006/metadata/properties"/>
+    <ds:schemaRef ds:uri="http://schemas.microsoft.com/office/infopath/2007/PartnerControls"/>
+    <ds:schemaRef ds:uri="http://schemas.microsoft.com/sharepoint/v3"/>
   </ds:schemaRefs>
 </ds:datastoreItem>
 </file>
@@ -3341,11 +3351,9 @@
 </file>
 
 <file path=customXml/itemProps3.xml><?xml version="1.0" encoding="utf-8"?>
-<ds:datastoreItem xmlns:ds="http://schemas.openxmlformats.org/officeDocument/2006/customXml" ds:itemID="{FA8F0064-303C-446D-896E-46EEB9A79DC3}">
+<ds:datastoreItem xmlns:ds="http://schemas.openxmlformats.org/officeDocument/2006/customXml" ds:itemID="{13FBD2FA-5696-460D-A278-9A302A0F72AE}">
   <ds:schemaRefs>
-    <ds:schemaRef ds:uri="http://schemas.microsoft.com/office/2006/metadata/properties"/>
-    <ds:schemaRef ds:uri="http://schemas.microsoft.com/office/infopath/2007/PartnerControls"/>
-    <ds:schemaRef ds:uri="http://schemas.microsoft.com/sharepoint/v3"/>
+    <ds:schemaRef ds:uri="http://schemas.microsoft.com/sharepoint/v3/contenttype/forms"/>
   </ds:schemaRefs>
 </ds:datastoreItem>
 </file>
</xml_diff>

<commit_message>
Learning diary update. - 14.11.2022
</commit_message>
<xml_diff>
--- a/SDS Learning Diary.docx
+++ b/SDS Learning Diary.docx
@@ -14,6 +14,7 @@
           <w:lang w:val="en-US"/>
         </w:rPr>
       </w:pPr>
+      <w:proofErr w:type="spellStart"/>
       <w:r>
         <w:rPr>
           <w:rFonts w:ascii="Times New Roman" w:hAnsi="Times New Roman" w:cs="Times New Roman"/>
@@ -22,13 +23,10 @@
           <w:szCs w:val="24"/>
           <w:lang w:val="en-US"/>
         </w:rPr>
-        <w:t>Lappeenrannan teknillinen yliopisto</w:t>
-      </w:r>
-    </w:p>
-    <w:p>
-      <w:pPr>
-        <w:pStyle w:val="Title"/>
-        <w:jc w:val="both"/>
+        <w:t>Lappeenrannan</w:t>
+      </w:r>
+      <w:proofErr w:type="spellEnd"/>
+      <w:r>
         <w:rPr>
           <w:rFonts w:ascii="Times New Roman" w:hAnsi="Times New Roman" w:cs="Times New Roman"/>
           <w:b w:val="0"/>
@@ -36,7 +34,9 @@
           <w:szCs w:val="24"/>
           <w:lang w:val="en-US"/>
         </w:rPr>
-      </w:pPr>
+        <w:t xml:space="preserve"> </w:t>
+      </w:r>
+      <w:proofErr w:type="spellStart"/>
       <w:r>
         <w:rPr>
           <w:rFonts w:ascii="Times New Roman" w:hAnsi="Times New Roman" w:cs="Times New Roman"/>
@@ -45,13 +45,10 @@
           <w:szCs w:val="24"/>
           <w:lang w:val="en-US"/>
         </w:rPr>
-        <w:t>School of Business and Management</w:t>
-      </w:r>
-    </w:p>
-    <w:p>
-      <w:pPr>
-        <w:pStyle w:val="Title"/>
-        <w:jc w:val="both"/>
+        <w:t>teknillinen</w:t>
+      </w:r>
+      <w:proofErr w:type="spellEnd"/>
+      <w:r>
         <w:rPr>
           <w:rFonts w:ascii="Times New Roman" w:hAnsi="Times New Roman" w:cs="Times New Roman"/>
           <w:b w:val="0"/>
@@ -59,6 +56,55 @@
           <w:szCs w:val="24"/>
           <w:lang w:val="en-US"/>
         </w:rPr>
+        <w:t xml:space="preserve"> </w:t>
+      </w:r>
+      <w:proofErr w:type="spellStart"/>
+      <w:r>
+        <w:rPr>
+          <w:rFonts w:ascii="Times New Roman" w:hAnsi="Times New Roman" w:cs="Times New Roman"/>
+          <w:b w:val="0"/>
+          <w:sz w:val="24"/>
+          <w:szCs w:val="24"/>
+          <w:lang w:val="en-US"/>
+        </w:rPr>
+        <w:t>yliopisto</w:t>
+      </w:r>
+      <w:proofErr w:type="spellEnd"/>
+    </w:p>
+    <w:p>
+      <w:pPr>
+        <w:pStyle w:val="Title"/>
+        <w:jc w:val="both"/>
+        <w:rPr>
+          <w:rFonts w:ascii="Times New Roman" w:hAnsi="Times New Roman" w:cs="Times New Roman"/>
+          <w:b w:val="0"/>
+          <w:sz w:val="24"/>
+          <w:szCs w:val="24"/>
+          <w:lang w:val="en-US"/>
+        </w:rPr>
+      </w:pPr>
+      <w:r>
+        <w:rPr>
+          <w:rFonts w:ascii="Times New Roman" w:hAnsi="Times New Roman" w:cs="Times New Roman"/>
+          <w:b w:val="0"/>
+          <w:sz w:val="24"/>
+          <w:szCs w:val="24"/>
+          <w:lang w:val="en-US"/>
+        </w:rPr>
+        <w:t>School of Business and Management</w:t>
+      </w:r>
+    </w:p>
+    <w:p>
+      <w:pPr>
+        <w:pStyle w:val="Title"/>
+        <w:jc w:val="both"/>
+        <w:rPr>
+          <w:rFonts w:ascii="Times New Roman" w:hAnsi="Times New Roman" w:cs="Times New Roman"/>
+          <w:b w:val="0"/>
+          <w:sz w:val="24"/>
+          <w:szCs w:val="24"/>
+          <w:lang w:val="en-US"/>
+        </w:rPr>
       </w:pPr>
     </w:p>
     <w:p>
@@ -676,7 +722,21 @@
         <w:rPr>
           <w:lang w:val="en-US"/>
         </w:rPr>
-        <w:t xml:space="preserve">I have followed the main tutorial from the Angular documentation page. I have go through the first 5 parts of it, where I learn the basics of front-end development with Angular. I learned how to add different components and services to my application, as well as routing pages to navigate through them. The last part of the tutorial is intended to learn how to get </w:t>
+        <w:t xml:space="preserve">I have followed the main tutorial from the Angular documentation page. I have </w:t>
+      </w:r>
+      <w:proofErr w:type="gramStart"/>
+      <w:r>
+        <w:rPr>
+          <w:lang w:val="en-US"/>
+        </w:rPr>
+        <w:t>go</w:t>
+      </w:r>
+      <w:proofErr w:type="gramEnd"/>
+      <w:r>
+        <w:rPr>
+          <w:lang w:val="en-US"/>
+        </w:rPr>
+        <w:t xml:space="preserve"> through the first 5 parts of it, where I learn the basics of front-end development with Angular. I learned how to add different components and services to my application, as well as routing pages to navigate through them. The last part of the tutorial is intended to learn how to get </w:t>
       </w:r>
       <w:r>
         <w:rPr>
@@ -760,6 +820,96 @@
           <w:lang w:val="en-US"/>
         </w:rPr>
         <w:t>password verification procedures.</w:t>
+      </w:r>
+    </w:p>
+    <w:p>
+      <w:pPr>
+        <w:pStyle w:val="BodyText"/>
+        <w:rPr>
+          <w:lang w:val="en-US"/>
+        </w:rPr>
+      </w:pPr>
+    </w:p>
+    <w:p>
+      <w:pPr>
+        <w:pStyle w:val="BodyText"/>
+        <w:rPr>
+          <w:lang w:val="en-US"/>
+        </w:rPr>
+      </w:pPr>
+      <w:r>
+        <w:rPr>
+          <w:lang w:val="en-US"/>
+        </w:rPr>
+        <w:t>14.11.2022</w:t>
+      </w:r>
+    </w:p>
+    <w:p>
+      <w:pPr>
+        <w:pStyle w:val="BodyText"/>
+        <w:rPr>
+          <w:lang w:val="en-US"/>
+        </w:rPr>
+      </w:pPr>
+      <w:r>
+        <w:rPr>
+          <w:lang w:val="en-US"/>
+        </w:rPr>
+        <w:t>I fixed my problem with the fourth tutorial by importing some express stuff that was not indicated in the tutorial, and I completed the 5</w:t>
+      </w:r>
+      <w:r>
+        <w:rPr>
+          <w:vertAlign w:val="superscript"/>
+          <w:lang w:val="en-US"/>
+        </w:rPr>
+        <w:t>th</w:t>
+      </w:r>
+      <w:r>
+        <w:rPr>
+          <w:lang w:val="en-US"/>
+        </w:rPr>
+        <w:t xml:space="preserve"> and 6</w:t>
+      </w:r>
+      <w:r>
+        <w:rPr>
+          <w:vertAlign w:val="superscript"/>
+          <w:lang w:val="en-US"/>
+        </w:rPr>
+        <w:t>th</w:t>
+      </w:r>
+      <w:r>
+        <w:rPr>
+          <w:lang w:val="en-US"/>
+        </w:rPr>
+        <w:t xml:space="preserve"> tutorials. In them, I had added the Angular source code and added the necessary components. I also added the notification and registration validation services. I had some issues with the flash notifications, but I managed </w:t>
+      </w:r>
+      <w:proofErr w:type="gramStart"/>
+      <w:r>
+        <w:rPr>
+          <w:lang w:val="en-US"/>
+        </w:rPr>
+        <w:t>to</w:t>
+      </w:r>
+      <w:proofErr w:type="gramEnd"/>
+      <w:r>
+        <w:rPr>
+          <w:lang w:val="en-US"/>
+        </w:rPr>
+        <w:t xml:space="preserve"> them by installing an older version of them. I also had some issues with the code that </w:t>
+      </w:r>
+      <w:proofErr w:type="gramStart"/>
+      <w:r>
+        <w:rPr>
+          <w:lang w:val="en-US"/>
+        </w:rPr>
+        <w:t>is</w:t>
+      </w:r>
+      <w:proofErr w:type="gramEnd"/>
+      <w:r>
+        <w:rPr>
+          <w:lang w:val="en-US"/>
+        </w:rPr>
+        <w:t xml:space="preserve"> directly copied from other places during the tutorial, as it was not always available now, so I copied some code fragments from the final project repository.</w:t>
       </w:r>
     </w:p>
     <w:sectPr>
@@ -3240,12 +3390,12 @@
 </file>
 
 <file path=customXml/item1.xml><?xml version="1.0" encoding="utf-8"?>
-<p:properties xmlns:p="http://schemas.microsoft.com/office/2006/metadata/properties" xmlns:xsi="http://www.w3.org/2001/XMLSchema-instance" xmlns:pc="http://schemas.microsoft.com/office/infopath/2007/PartnerControls">
-  <documentManagement>
-    <PublishingExpirationDate xmlns="http://schemas.microsoft.com/sharepoint/v3" xsi:nil="true"/>
-    <PublishingStartDate xmlns="http://schemas.microsoft.com/sharepoint/v3" xsi:nil="true"/>
-  </documentManagement>
-</p:properties>
+<?mso-contentType ?>
+<FormTemplates xmlns="http://schemas.microsoft.com/sharepoint/v3/contenttype/forms">
+  <Display>DocumentLibraryForm</Display>
+  <Edit>DocumentLibraryForm</Edit>
+  <New>DocumentLibraryForm</New>
+</FormTemplates>
 </file>
 
 <file path=customXml/item2.xml><?xml version="1.0" encoding="utf-8"?>
@@ -3315,20 +3465,18 @@
 </file>
 
 <file path=customXml/item3.xml><?xml version="1.0" encoding="utf-8"?>
-<?mso-contentType ?>
-<FormTemplates xmlns="http://schemas.microsoft.com/sharepoint/v3/contenttype/forms">
-  <Display>DocumentLibraryForm</Display>
-  <Edit>DocumentLibraryForm</Edit>
-  <New>DocumentLibraryForm</New>
-</FormTemplates>
+<p:properties xmlns:p="http://schemas.microsoft.com/office/2006/metadata/properties" xmlns:xsi="http://www.w3.org/2001/XMLSchema-instance" xmlns:pc="http://schemas.microsoft.com/office/infopath/2007/PartnerControls">
+  <documentManagement>
+    <PublishingExpirationDate xmlns="http://schemas.microsoft.com/sharepoint/v3" xsi:nil="true"/>
+    <PublishingStartDate xmlns="http://schemas.microsoft.com/sharepoint/v3" xsi:nil="true"/>
+  </documentManagement>
+</p:properties>
 </file>
 
 <file path=customXml/itemProps1.xml><?xml version="1.0" encoding="utf-8"?>
-<ds:datastoreItem xmlns:ds="http://schemas.openxmlformats.org/officeDocument/2006/customXml" ds:itemID="{FA8F0064-303C-446D-896E-46EEB9A79DC3}">
+<ds:datastoreItem xmlns:ds="http://schemas.openxmlformats.org/officeDocument/2006/customXml" ds:itemID="{13FBD2FA-5696-460D-A278-9A302A0F72AE}">
   <ds:schemaRefs>
-    <ds:schemaRef ds:uri="http://schemas.microsoft.com/office/2006/metadata/properties"/>
-    <ds:schemaRef ds:uri="http://schemas.microsoft.com/office/infopath/2007/PartnerControls"/>
-    <ds:schemaRef ds:uri="http://schemas.microsoft.com/sharepoint/v3"/>
+    <ds:schemaRef ds:uri="http://schemas.microsoft.com/sharepoint/v3/contenttype/forms"/>
   </ds:schemaRefs>
 </ds:datastoreItem>
 </file>
@@ -3351,9 +3499,11 @@
 </file>
 
 <file path=customXml/itemProps3.xml><?xml version="1.0" encoding="utf-8"?>
-<ds:datastoreItem xmlns:ds="http://schemas.openxmlformats.org/officeDocument/2006/customXml" ds:itemID="{13FBD2FA-5696-460D-A278-9A302A0F72AE}">
+<ds:datastoreItem xmlns:ds="http://schemas.openxmlformats.org/officeDocument/2006/customXml" ds:itemID="{FA8F0064-303C-446D-896E-46EEB9A79DC3}">
   <ds:schemaRefs>
-    <ds:schemaRef ds:uri="http://schemas.microsoft.com/sharepoint/v3/contenttype/forms"/>
+    <ds:schemaRef ds:uri="http://schemas.microsoft.com/office/2006/metadata/properties"/>
+    <ds:schemaRef ds:uri="http://schemas.microsoft.com/office/infopath/2007/PartnerControls"/>
+    <ds:schemaRef ds:uri="http://schemas.microsoft.com/sharepoint/v3"/>
   </ds:schemaRefs>
 </ds:datastoreItem>
 </file>
</xml_diff>

<commit_message>
Learning diary update. - 15.11.2022 - Link to the video added.
</commit_message>
<xml_diff>
--- a/SDS Learning Diary.docx
+++ b/SDS Learning Diary.docx
@@ -83,7 +83,24 @@
           <w:lang w:val="en-US"/>
         </w:rPr>
       </w:pPr>
-      <w:r>
+    </w:p>
+    <w:p>
+      <w:pPr>
+        <w:pStyle w:val="Title"/>
+        <w:jc w:val="left"/>
+        <w:rPr>
+          <w:rFonts w:ascii="Times New Roman" w:hAnsi="Times New Roman"/>
+          <w:b w:val="0"/>
+          <w:sz w:val="24"/>
+          <w:szCs w:val="24"/>
+          <w:lang w:val="en-US"/>
+        </w:rPr>
+      </w:pPr>
+    </w:p>
+    <w:p>
+      <w:pPr>
+        <w:pStyle w:val="Title"/>
+        <w:jc w:val="both"/>
         <w:rPr>
           <w:rFonts w:ascii="Times New Roman" w:hAnsi="Times New Roman" w:cs="Times New Roman"/>
           <w:b w:val="0"/>
@@ -91,8 +108,7 @@
           <w:szCs w:val="24"/>
           <w:lang w:val="en-US"/>
         </w:rPr>
-        <w:t>School of Business and Management</w:t>
-      </w:r>
+      </w:pPr>
     </w:p>
     <w:p>
       <w:pPr>
@@ -110,19 +126,6 @@
     <w:p>
       <w:pPr>
         <w:pStyle w:val="Title"/>
-        <w:jc w:val="left"/>
-        <w:rPr>
-          <w:rFonts w:ascii="Times New Roman" w:hAnsi="Times New Roman"/>
-          <w:b w:val="0"/>
-          <w:sz w:val="24"/>
-          <w:szCs w:val="24"/>
-          <w:lang w:val="en-US"/>
-        </w:rPr>
-      </w:pPr>
-    </w:p>
-    <w:p>
-      <w:pPr>
-        <w:pStyle w:val="Title"/>
         <w:jc w:val="both"/>
         <w:rPr>
           <w:rFonts w:ascii="Times New Roman" w:hAnsi="Times New Roman" w:cs="Times New Roman"/>
@@ -158,11 +161,7 @@
           <w:lang w:val="en-US"/>
         </w:rPr>
       </w:pPr>
-    </w:p>
-    <w:p>
-      <w:pPr>
-        <w:pStyle w:val="Title"/>
-        <w:jc w:val="both"/>
+      <w:r>
         <w:rPr>
           <w:rFonts w:ascii="Times New Roman" w:hAnsi="Times New Roman" w:cs="Times New Roman"/>
           <w:b w:val="0"/>
@@ -170,12 +169,9 @@
           <w:szCs w:val="24"/>
           <w:lang w:val="en-US"/>
         </w:rPr>
-      </w:pPr>
-    </w:p>
-    <w:p>
-      <w:pPr>
-        <w:pStyle w:val="Title"/>
-        <w:jc w:val="both"/>
+        <w:t>Sof</w:t>
+      </w:r>
+      <w:r>
         <w:rPr>
           <w:rFonts w:ascii="Times New Roman" w:hAnsi="Times New Roman" w:cs="Times New Roman"/>
           <w:b w:val="0"/>
@@ -183,7 +179,8 @@
           <w:szCs w:val="24"/>
           <w:lang w:val="en-US"/>
         </w:rPr>
-      </w:pPr>
+        <w:t>t</w:t>
+      </w:r>
       <w:r>
         <w:rPr>
           <w:rFonts w:ascii="Times New Roman" w:hAnsi="Times New Roman" w:cs="Times New Roman"/>
@@ -192,9 +189,13 @@
           <w:szCs w:val="24"/>
           <w:lang w:val="en-US"/>
         </w:rPr>
-        <w:t>Sof</w:t>
-      </w:r>
-      <w:r>
+        <w:t>ware Development Skills</w:t>
+      </w:r>
+    </w:p>
+    <w:p>
+      <w:pPr>
+        <w:pStyle w:val="Title"/>
+        <w:jc w:val="left"/>
         <w:rPr>
           <w:rFonts w:ascii="Times New Roman" w:hAnsi="Times New Roman" w:cs="Times New Roman"/>
           <w:b w:val="0"/>
@@ -202,9 +203,77 @@
           <w:szCs w:val="24"/>
           <w:lang w:val="en-US"/>
         </w:rPr>
-        <w:t>t</w:t>
-      </w:r>
-      <w:r>
+      </w:pPr>
+    </w:p>
+    <w:p>
+      <w:pPr>
+        <w:pStyle w:val="Title"/>
+        <w:jc w:val="left"/>
+        <w:rPr>
+          <w:rFonts w:ascii="Times New Roman" w:hAnsi="Times New Roman" w:cs="Times New Roman"/>
+          <w:sz w:val="24"/>
+          <w:szCs w:val="24"/>
+          <w:lang w:val="en-US"/>
+        </w:rPr>
+      </w:pPr>
+      <w:r>
+        <w:rPr>
+          <w:rFonts w:ascii="Times New Roman" w:hAnsi="Times New Roman" w:cs="Times New Roman"/>
+          <w:sz w:val="24"/>
+          <w:szCs w:val="24"/>
+          <w:lang w:val="en-US"/>
+        </w:rPr>
+        <w:t>Gonzalo Ortega Carpintero</w:t>
+      </w:r>
+      <w:r>
+        <w:rPr>
+          <w:rFonts w:ascii="Times New Roman" w:hAnsi="Times New Roman" w:cs="Times New Roman"/>
+          <w:sz w:val="24"/>
+          <w:szCs w:val="24"/>
+          <w:lang w:val="en-US"/>
+        </w:rPr>
+        <w:t xml:space="preserve">, </w:t>
+      </w:r>
+      <w:r>
+        <w:rPr>
+          <w:rFonts w:ascii="Times New Roman" w:hAnsi="Times New Roman" w:cs="Times New Roman"/>
+          <w:sz w:val="24"/>
+          <w:szCs w:val="24"/>
+          <w:lang w:val="en-US"/>
+        </w:rPr>
+        <w:t>Student</w:t>
+      </w:r>
+      <w:r>
+        <w:rPr>
+          <w:rFonts w:ascii="Times New Roman" w:hAnsi="Times New Roman" w:cs="Times New Roman"/>
+          <w:sz w:val="24"/>
+          <w:szCs w:val="24"/>
+          <w:lang w:val="en-US"/>
+        </w:rPr>
+        <w:t xml:space="preserve"> number</w:t>
+      </w:r>
+      <w:r>
+        <w:rPr>
+          <w:rFonts w:ascii="Times New Roman" w:hAnsi="Times New Roman" w:cs="Times New Roman"/>
+          <w:sz w:val="24"/>
+          <w:szCs w:val="24"/>
+          <w:lang w:val="en-US"/>
+        </w:rPr>
+        <w:t xml:space="preserve">: </w:t>
+      </w:r>
+      <w:r>
+        <w:rPr>
+          <w:rFonts w:ascii="Times New Roman" w:hAnsi="Times New Roman" w:cs="Times New Roman"/>
+          <w:sz w:val="24"/>
+          <w:szCs w:val="24"/>
+        </w:rPr>
+        <w:t>001109573</w:t>
+      </w:r>
+    </w:p>
+    <w:p>
+      <w:pPr>
+        <w:pStyle w:val="Title"/>
+        <w:jc w:val="left"/>
         <w:rPr>
           <w:rFonts w:ascii="Times New Roman" w:hAnsi="Times New Roman" w:cs="Times New Roman"/>
           <w:b w:val="0"/>
@@ -212,8 +281,7 @@
           <w:szCs w:val="24"/>
           <w:lang w:val="en-US"/>
         </w:rPr>
-        <w:t>ware Development Skills</w:t>
-      </w:r>
+      </w:pPr>
     </w:p>
     <w:p>
       <w:pPr>
@@ -234,97 +302,6 @@
         <w:jc w:val="left"/>
         <w:rPr>
           <w:rFonts w:ascii="Times New Roman" w:hAnsi="Times New Roman" w:cs="Times New Roman"/>
-          <w:sz w:val="24"/>
-          <w:szCs w:val="24"/>
-          <w:lang w:val="en-US"/>
-        </w:rPr>
-      </w:pPr>
-      <w:r>
-        <w:rPr>
-          <w:rFonts w:ascii="Times New Roman" w:hAnsi="Times New Roman" w:cs="Times New Roman"/>
-          <w:sz w:val="24"/>
-          <w:szCs w:val="24"/>
-          <w:lang w:val="en-US"/>
-        </w:rPr>
-        <w:t>Gonzalo Ortega Carpintero</w:t>
-      </w:r>
-      <w:r>
-        <w:rPr>
-          <w:rFonts w:ascii="Times New Roman" w:hAnsi="Times New Roman" w:cs="Times New Roman"/>
-          <w:sz w:val="24"/>
-          <w:szCs w:val="24"/>
-          <w:lang w:val="en-US"/>
-        </w:rPr>
-        <w:t xml:space="preserve">, </w:t>
-      </w:r>
-      <w:r>
-        <w:rPr>
-          <w:rFonts w:ascii="Times New Roman" w:hAnsi="Times New Roman" w:cs="Times New Roman"/>
-          <w:sz w:val="24"/>
-          <w:szCs w:val="24"/>
-          <w:lang w:val="en-US"/>
-        </w:rPr>
-        <w:t>Student</w:t>
-      </w:r>
-      <w:r>
-        <w:rPr>
-          <w:rFonts w:ascii="Times New Roman" w:hAnsi="Times New Roman" w:cs="Times New Roman"/>
-          <w:sz w:val="24"/>
-          <w:szCs w:val="24"/>
-          <w:lang w:val="en-US"/>
-        </w:rPr>
-        <w:t xml:space="preserve"> number</w:t>
-      </w:r>
-      <w:r>
-        <w:rPr>
-          <w:rFonts w:ascii="Times New Roman" w:hAnsi="Times New Roman" w:cs="Times New Roman"/>
-          <w:sz w:val="24"/>
-          <w:szCs w:val="24"/>
-          <w:lang w:val="en-US"/>
-        </w:rPr>
-        <w:t xml:space="preserve">: </w:t>
-      </w:r>
-      <w:r>
-        <w:rPr>
-          <w:rFonts w:ascii="Times New Roman" w:hAnsi="Times New Roman" w:cs="Times New Roman"/>
-          <w:sz w:val="24"/>
-          <w:szCs w:val="24"/>
-        </w:rPr>
-        <w:t>001109573</w:t>
-      </w:r>
-    </w:p>
-    <w:p>
-      <w:pPr>
-        <w:pStyle w:val="Title"/>
-        <w:jc w:val="left"/>
-        <w:rPr>
-          <w:rFonts w:ascii="Times New Roman" w:hAnsi="Times New Roman" w:cs="Times New Roman"/>
-          <w:b w:val="0"/>
-          <w:sz w:val="24"/>
-          <w:szCs w:val="24"/>
-          <w:lang w:val="en-US"/>
-        </w:rPr>
-      </w:pPr>
-    </w:p>
-    <w:p>
-      <w:pPr>
-        <w:pStyle w:val="Title"/>
-        <w:jc w:val="left"/>
-        <w:rPr>
-          <w:rFonts w:ascii="Times New Roman" w:hAnsi="Times New Roman" w:cs="Times New Roman"/>
-          <w:b w:val="0"/>
-          <w:sz w:val="24"/>
-          <w:szCs w:val="24"/>
-          <w:lang w:val="en-US"/>
-        </w:rPr>
-      </w:pPr>
-    </w:p>
-    <w:p>
-      <w:pPr>
-        <w:pStyle w:val="Title"/>
-        <w:jc w:val="left"/>
-        <w:rPr>
-          <w:rFonts w:ascii="Times New Roman" w:hAnsi="Times New Roman" w:cs="Times New Roman"/>
           <w:lang w:val="en-US"/>
         </w:rPr>
       </w:pPr>
@@ -722,21 +699,7 @@
         <w:rPr>
           <w:lang w:val="en-US"/>
         </w:rPr>
-        <w:t xml:space="preserve">I have followed the main tutorial from the Angular documentation page. I have </w:t>
-      </w:r>
-      <w:proofErr w:type="gramStart"/>
-      <w:r>
-        <w:rPr>
-          <w:lang w:val="en-US"/>
-        </w:rPr>
-        <w:t>go</w:t>
-      </w:r>
-      <w:proofErr w:type="gramEnd"/>
-      <w:r>
-        <w:rPr>
-          <w:lang w:val="en-US"/>
-        </w:rPr>
-        <w:t xml:space="preserve"> through the first 5 parts of it, where I learn the basics of front-end development with Angular. I learned how to add different components and services to my application, as well as routing pages to navigate through them. The last part of the tutorial is intended to learn how to get </w:t>
+        <w:t xml:space="preserve">I have followed the main tutorial from the Angular documentation page. I have go through the first 5 parts of it, where I learn the basics of front-end development with Angular. I learned how to add different components and services to my application, as well as routing pages to navigate through them. The last part of the tutorial is intended to learn how to get </w:t>
       </w:r>
       <w:r>
         <w:rPr>
@@ -883,33 +846,65 @@
         </w:rPr>
         <w:t xml:space="preserve"> tutorials. In them, I had added the Angular source code and added the necessary components. I also added the notification and registration validation services. I had some issues with the flash notifications, but I managed </w:t>
       </w:r>
-      <w:proofErr w:type="gramStart"/>
-      <w:r>
-        <w:rPr>
-          <w:lang w:val="en-US"/>
-        </w:rPr>
-        <w:t>to</w:t>
-      </w:r>
-      <w:proofErr w:type="gramEnd"/>
+      <w:r>
+        <w:rPr>
+          <w:lang w:val="en-US"/>
+        </w:rPr>
+        <w:t>to solve</w:t>
+      </w:r>
       <w:r>
         <w:rPr>
           <w:lang w:val="en-US"/>
         </w:rPr>
         <w:t xml:space="preserve"> them by installing an older version of them. I also had some issues with the code that </w:t>
       </w:r>
-      <w:proofErr w:type="gramStart"/>
-      <w:r>
-        <w:rPr>
-          <w:lang w:val="en-US"/>
-        </w:rPr>
-        <w:t>is</w:t>
-      </w:r>
-      <w:proofErr w:type="gramEnd"/>
+      <w:r>
+        <w:rPr>
+          <w:lang w:val="en-US"/>
+        </w:rPr>
+        <w:t>was</w:t>
+      </w:r>
       <w:r>
         <w:rPr>
           <w:lang w:val="en-US"/>
         </w:rPr>
         <w:t xml:space="preserve"> directly copied from other places during the tutorial, as it was not always available now, so I copied some code fragments from the final project repository.</w:t>
+      </w:r>
+    </w:p>
+    <w:p>
+      <w:pPr>
+        <w:pStyle w:val="BodyText"/>
+        <w:rPr>
+          <w:lang w:val="en-US"/>
+        </w:rPr>
+      </w:pPr>
+    </w:p>
+    <w:p>
+      <w:pPr>
+        <w:pStyle w:val="BodyText"/>
+        <w:rPr>
+          <w:lang w:val="en-US"/>
+        </w:rPr>
+      </w:pPr>
+      <w:r>
+        <w:rPr>
+          <w:lang w:val="en-US"/>
+        </w:rPr>
+        <w:t>15.11.2022</w:t>
+      </w:r>
+    </w:p>
+    <w:p>
+      <w:pPr>
+        <w:pStyle w:val="BodyText"/>
+        <w:rPr>
+          <w:lang w:val="en-US"/>
+        </w:rPr>
+      </w:pPr>
+      <w:r>
+        <w:rPr>
+          <w:lang w:val="en-US"/>
+        </w:rPr>
+        <w:t>I finally completed all the tutorial series and finished my authentication app. I implemented the login and the rest of the remaining pages, and I restricted access to the different pages depending on the log in state. I also changed the bootstrap template because the one used in the tutorial was not working well. Once was already, I built the angular project and upload the page to Heroku (although I have had some trouble integrating it with Mongo).</w:t>
       </w:r>
     </w:p>
     <w:sectPr>
@@ -3390,15 +3385,6 @@
 </file>
 
 <file path=customXml/item1.xml><?xml version="1.0" encoding="utf-8"?>
-<?mso-contentType ?>
-<FormTemplates xmlns="http://schemas.microsoft.com/sharepoint/v3/contenttype/forms">
-  <Display>DocumentLibraryForm</Display>
-  <Edit>DocumentLibraryForm</Edit>
-  <New>DocumentLibraryForm</New>
-</FormTemplates>
-</file>
-
-<file path=customXml/item2.xml><?xml version="1.0" encoding="utf-8"?>
 <ct:contentTypeSchema xmlns:ct="http://schemas.microsoft.com/office/2006/metadata/contentType" xmlns:ma="http://schemas.microsoft.com/office/2006/metadata/properties/metaAttributes" ct:_="" ma:_="" ma:contentTypeName="Asiakirja" ma:contentTypeID="0x01010017418C401CCB2042A3A99A19F43F356D" ma:contentTypeVersion="1" ma:contentTypeDescription="Luo uusi asiakirja." ma:contentTypeScope="" ma:versionID="f4b075d3ca74a5dbaed73e767a156aa0">
   <xsd:schema xmlns:xsd="http://www.w3.org/2001/XMLSchema" xmlns:p="http://schemas.microsoft.com/office/2006/metadata/properties" xmlns:ns1="http://schemas.microsoft.com/sharepoint/v3" targetNamespace="http://schemas.microsoft.com/office/2006/metadata/properties" ma:root="true" ma:fieldsID="4340a008e99365d80b71206bae222996" ns1:_="">
     <xsd:import namespace="http://schemas.microsoft.com/sharepoint/v3"/>
@@ -3464,6 +3450,15 @@
 </ct:contentTypeSchema>
 </file>
 
+<file path=customXml/item2.xml><?xml version="1.0" encoding="utf-8"?>
+<?mso-contentType ?>
+<FormTemplates xmlns="http://schemas.microsoft.com/sharepoint/v3/contenttype/forms">
+  <Display>DocumentLibraryForm</Display>
+  <Edit>DocumentLibraryForm</Edit>
+  <New>DocumentLibraryForm</New>
+</FormTemplates>
+</file>
+
 <file path=customXml/item3.xml><?xml version="1.0" encoding="utf-8"?>
 <p:properties xmlns:p="http://schemas.microsoft.com/office/2006/metadata/properties" xmlns:xsi="http://www.w3.org/2001/XMLSchema-instance" xmlns:pc="http://schemas.microsoft.com/office/infopath/2007/PartnerControls">
   <documentManagement>
@@ -3474,14 +3469,6 @@
 </file>
 
 <file path=customXml/itemProps1.xml><?xml version="1.0" encoding="utf-8"?>
-<ds:datastoreItem xmlns:ds="http://schemas.openxmlformats.org/officeDocument/2006/customXml" ds:itemID="{13FBD2FA-5696-460D-A278-9A302A0F72AE}">
-  <ds:schemaRefs>
-    <ds:schemaRef ds:uri="http://schemas.microsoft.com/sharepoint/v3/contenttype/forms"/>
-  </ds:schemaRefs>
-</ds:datastoreItem>
-</file>
-
-<file path=customXml/itemProps2.xml><?xml version="1.0" encoding="utf-8"?>
 <ds:datastoreItem xmlns:ds="http://schemas.openxmlformats.org/officeDocument/2006/customXml" ds:itemID="{B9A87442-5A7B-46FD-BD28-170CE9B7256F}">
   <ds:schemaRefs>
     <ds:schemaRef ds:uri="http://schemas.microsoft.com/office/2006/metadata/contentType"/>
@@ -3498,6 +3485,14 @@
 </ds:datastoreItem>
 </file>
 
+<file path=customXml/itemProps2.xml><?xml version="1.0" encoding="utf-8"?>
+<ds:datastoreItem xmlns:ds="http://schemas.openxmlformats.org/officeDocument/2006/customXml" ds:itemID="{13FBD2FA-5696-460D-A278-9A302A0F72AE}">
+  <ds:schemaRefs>
+    <ds:schemaRef ds:uri="http://schemas.microsoft.com/sharepoint/v3/contenttype/forms"/>
+  </ds:schemaRefs>
+</ds:datastoreItem>
+</file>
+
 <file path=customXml/itemProps3.xml><?xml version="1.0" encoding="utf-8"?>
 <ds:datastoreItem xmlns:ds="http://schemas.openxmlformats.org/officeDocument/2006/customXml" ds:itemID="{FA8F0064-303C-446D-896E-46EEB9A79DC3}">
   <ds:schemaRefs>

</xml_diff>